<commit_message>
convergence tidal advection is work
</commit_message>
<xml_diff>
--- a/stm/documents/sed_transport_processes/tidal_bc_analytical_solution.docx
+++ b/stm/documents/sed_transport_processes/tidal_bc_analytical_solution.docx
@@ -2639,19 +2639,7 @@
             <w:rPr>
               <w:rFonts w:ascii="Cambria Math" w:eastAsiaTheme="minorEastAsia" w:hAnsi="Cambria Math"/>
             </w:rPr>
-            <m:t xml:space="preserve">- </m:t>
-          </m:r>
-          <m:r>
-            <w:rPr>
-              <w:rFonts w:ascii="Cambria Math" w:eastAsiaTheme="minorEastAsia" w:hAnsi="Cambria Math"/>
-            </w:rPr>
-            <m:t>49.4247910149</m:t>
-          </m:r>
-          <m:r>
-            <w:rPr>
-              <w:rFonts w:ascii="Cambria Math" w:eastAsiaTheme="minorEastAsia" w:hAnsi="Cambria Math"/>
-            </w:rPr>
-            <m:t xml:space="preserve"> Arccot</m:t>
+            <m:t>- 49.4247910149 Arccot</m:t>
           </m:r>
           <m:d>
             <m:dPr>
@@ -2679,13 +2667,7 @@
                     <w:rPr>
                       <w:rFonts w:ascii="Cambria Math" w:eastAsiaTheme="minorEastAsia" w:hAnsi="Cambria Math"/>
                     </w:rPr>
-                    <m:t>5.03331892</m:t>
-                  </m:r>
-                  <m:r>
-                    <w:rPr>
-                      <w:rFonts w:ascii="Cambria Math" w:eastAsiaTheme="minorEastAsia" w:hAnsi="Cambria Math"/>
-                    </w:rPr>
-                    <m:t xml:space="preserve"> e</m:t>
+                    <m:t>5.03331892 e</m:t>
                   </m:r>
                 </m:e>
                 <m:sup>
@@ -2723,16 +2705,7 @@
                         <w:rPr>
                           <w:rFonts w:ascii="Cambria Math" w:eastAsiaTheme="minorEastAsia" w:hAnsi="Cambria Math"/>
                         </w:rPr>
-                        <m:t xml:space="preserve">(0.5067084925 </m:t>
-                      </m:r>
-                      <m:r>
-                        <m:rPr>
-                          <m:sty m:val="p"/>
-                        </m:rPr>
-                        <w:rPr>
-                          <w:rFonts w:ascii="Cambria Math" w:eastAsiaTheme="minorEastAsia" w:hAnsi="Cambria Math"/>
-                        </w:rPr>
-                        <m:t>t)</m:t>
+                        <m:t>(0.5067084925 t)</m:t>
                       </m:r>
                     </m:e>
                   </m:func>
@@ -2793,6 +2766,32 @@
           <w:rFonts w:eastAsiaTheme="minorEastAsia"/>
         </w:rPr>
         <w:t xml:space="preserve">=1,0) </w:t>
+      </w:r>
+    </w:p>
+    <w:p>
+      <w:pPr>
+        <w:rPr>
+          <w:rFonts w:eastAsiaTheme="minorEastAsia"/>
+        </w:rPr>
+      </w:pPr>
+      <w:r>
+        <w:rPr>
+          <w:rFonts w:eastAsiaTheme="minorEastAsia"/>
+        </w:rPr>
+        <w:t>Flow must be (analytical solution) :</w:t>
+      </w:r>
+    </w:p>
+    <w:p>
+      <w:pPr>
+        <w:rPr>
+          <w:rFonts w:eastAsiaTheme="minorEastAsia"/>
+        </w:rPr>
+      </w:pPr>
+      <w:r>
+        <w:rPr>
+          <w:rFonts w:eastAsiaTheme="minorEastAsia"/>
+        </w:rPr>
+        <w:t xml:space="preserve">U*Area </w:t>
       </w:r>
     </w:p>
     <w:sectPr>

</xml_diff>

<commit_message>
test_advect_convergence_tidal modified but still has a bug
</commit_message>
<xml_diff>
--- a/stm/documents/sed_transport_processes/tidal_bc_analytical_solution.docx
+++ b/stm/documents/sed_transport_processes/tidal_bc_analytical_solution.docx
@@ -2476,7 +2476,13 @@
           <w:rFonts w:eastAsiaTheme="minorEastAsia"/>
           <w:highlight w:val="yellow"/>
         </w:rPr>
-        <w:t>=1</w:t>
+        <w:t>=</w:t>
+      </w:r>
+      <w:r>
+        <w:rPr>
+          <w:rFonts w:eastAsiaTheme="minorEastAsia"/>
+        </w:rPr>
+        <w:t>0</w:t>
       </w:r>
       <w:r>
         <w:rPr>

</xml_diff>

<commit_message>
cell averaged values added
</commit_message>
<xml_diff>
--- a/stm/documents/sed_transport_processes/tidal_bc_analytical_solution.docx
+++ b/stm/documents/sed_transport_processes/tidal_bc_analytical_solution.docx
@@ -2454,55 +2454,68 @@
         <w:rPr>
           <w:rFonts w:eastAsiaTheme="minorEastAsia"/>
         </w:rPr>
-        <w:t xml:space="preserve">  and    </w:t>
+        <w:t xml:space="preserve">  and   </w:t>
       </w:r>
+    </w:p>
+    <w:p>
+      <w:pPr>
+        <w:rPr>
+          <w:rFonts w:eastAsiaTheme="minorEastAsia"/>
+        </w:rPr>
+      </w:pPr>
+    </w:p>
+    <w:p>
+      <w:pPr>
+        <w:rPr>
+          <w:rFonts w:eastAsiaTheme="minorEastAsia"/>
+        </w:rPr>
+      </w:pPr>
+    </w:p>
+    <w:p>
+      <w:pPr>
+        <w:rPr>
+          <w:rFonts w:eastAsiaTheme="minorEastAsia"/>
+        </w:rPr>
+      </w:pPr>
       <w:r>
         <w:rPr>
           <w:rFonts w:eastAsiaTheme="minorEastAsia"/>
-          <w:highlight w:val="yellow"/>
-        </w:rPr>
-        <w:t>x</w:t>
+        </w:rPr>
+        <w:t>Area = depth + amplitude*cos(Bx)*cos(wt)/cos(BL)</w:t>
       </w:r>
+    </w:p>
+    <w:p>
+      <w:pPr>
+        <w:rPr>
+          <w:rFonts w:eastAsiaTheme="minorEastAsia"/>
+        </w:rPr>
+      </w:pPr>
       <w:r>
         <w:rPr>
           <w:rFonts w:eastAsiaTheme="minorEastAsia"/>
-          <w:highlight w:val="yellow"/>
-          <w:vertAlign w:val="subscript"/>
-        </w:rPr>
-        <w:t>0</w:t>
+        </w:rPr>
+        <w:t>Velocity= big_A*sin(BX)*sin(wt)</w:t>
       </w:r>
+    </w:p>
+    <w:p>
+      <w:pPr>
+        <w:rPr>
+          <w:rFonts w:eastAsiaTheme="minorEastAsia"/>
+        </w:rPr>
+      </w:pPr>
       <w:r>
         <w:rPr>
           <w:rFonts w:eastAsiaTheme="minorEastAsia"/>
-          <w:highlight w:val="yellow"/>
-        </w:rPr>
-        <w:t>=</w:t>
+        </w:rPr>
+        <w:t>Q=cell averaged</w:t>
       </w:r>
-      <w:r>
-        <w:rPr>
-          <w:rFonts w:eastAsiaTheme="minorEastAsia"/>
-        </w:rPr>
-        <w:t>0</w:t>
-      </w:r>
-      <w:r>
-        <w:rPr>
-          <w:rFonts w:eastAsiaTheme="minorEastAsia"/>
-        </w:rPr>
-        <w:t xml:space="preserve"> domain from 1 to L?????</w:t>
-      </w:r>
-    </w:p>
-    <w:p>
-      <w:pPr>
-        <w:rPr>
-          <w:rFonts w:eastAsiaTheme="minorEastAsia"/>
-        </w:rPr>
-      </w:pPr>
-      <w:r>
-        <w:rPr>
-          <w:rFonts w:eastAsiaTheme="minorEastAsia"/>
-        </w:rPr>
-        <w:t xml:space="preserve">If </w:t>
-      </w:r>
+    </w:p>
+    <w:p>
+      <w:pPr>
+        <w:rPr>
+          <w:rFonts w:eastAsiaTheme="minorEastAsia"/>
+        </w:rPr>
+      </w:pPr>
       <w:r>
         <w:rPr>
           <w:rFonts w:eastAsiaTheme="minorEastAsia"/>
@@ -2511,302 +2524,138 @@
       </w:r>
       <w:r>
         <w:rPr>
-          <w:rFonts w:eastAsiaTheme="minorEastAsia"/>
-        </w:rPr>
-        <w:t xml:space="preserve">L = 409600 m , H = </w:t>
+          <w:rFonts w:ascii="Times New Roman" w:hAnsi="Times New Roman" w:cs="Times New Roman"/>
+          <w:noProof/>
+          <w:sz w:val="24"/>
+          <w:szCs w:val="24"/>
+        </w:rPr>
+        <w:drawing>
+          <wp:inline distT="0" distB="0" distL="0" distR="0">
+            <wp:extent cx="3277870" cy="647065"/>
+            <wp:effectExtent l="19050" t="0" r="0" b="0"/>
+            <wp:docPr id="1" name="Picture 1"/>
+            <wp:cNvGraphicFramePr>
+              <a:graphicFrameLocks xmlns:a="http://schemas.openxmlformats.org/drawingml/2006/main" noChangeAspect="1"/>
+            </wp:cNvGraphicFramePr>
+            <a:graphic xmlns:a="http://schemas.openxmlformats.org/drawingml/2006/main">
+              <a:graphicData uri="http://schemas.openxmlformats.org/drawingml/2006/picture">
+                <pic:pic xmlns:pic="http://schemas.openxmlformats.org/drawingml/2006/picture">
+                  <pic:nvPicPr>
+                    <pic:cNvPr id="0" name="Picture 1"/>
+                    <pic:cNvPicPr>
+                      <a:picLocks noChangeAspect="1" noChangeArrowheads="1"/>
+                    </pic:cNvPicPr>
+                  </pic:nvPicPr>
+                  <pic:blipFill>
+                    <a:blip r:embed="rId7" cstate="print"/>
+                    <a:srcRect/>
+                    <a:stretch>
+                      <a:fillRect/>
+                    </a:stretch>
+                  </pic:blipFill>
+                  <pic:spPr bwMode="auto">
+                    <a:xfrm>
+                      <a:off x="0" y="0"/>
+                      <a:ext cx="3277870" cy="647065"/>
+                    </a:xfrm>
+                    <a:prstGeom prst="rect">
+                      <a:avLst/>
+                    </a:prstGeom>
+                    <a:noFill/>
+                    <a:ln w="9525">
+                      <a:noFill/>
+                      <a:miter lim="800000"/>
+                      <a:headEnd/>
+                      <a:tailEnd/>
+                    </a:ln>
+                  </pic:spPr>
+                </pic:pic>
+              </a:graphicData>
+            </a:graphic>
+          </wp:inline>
+        </w:drawing>
       </w:r>
+    </w:p>
+    <w:p>
+      <w:pPr>
+        <w:rPr>
+          <w:rFonts w:eastAsiaTheme="minorEastAsia"/>
+        </w:rPr>
+      </w:pPr>
       <w:r>
         <w:rPr>
           <w:rFonts w:eastAsiaTheme="minorEastAsia"/>
         </w:rPr>
-        <w:t>16</w:t>
+        <w:t>Q time averaged</w:t>
       </w:r>
+    </w:p>
+    <w:p>
+      <w:pPr>
+        <w:rPr>
+          <w:rFonts w:eastAsiaTheme="minorEastAsia"/>
+        </w:rPr>
+      </w:pPr>
       <w:r>
         <w:rPr>
-          <w:rFonts w:eastAsiaTheme="minorEastAsia"/>
-        </w:rPr>
-        <w:t xml:space="preserve">m, g =9.8, </w:t>
+          <w:rFonts w:ascii="Times New Roman" w:hAnsi="Times New Roman" w:cs="Times New Roman"/>
+          <w:noProof/>
+          <w:sz w:val="24"/>
+          <w:szCs w:val="24"/>
+        </w:rPr>
+        <w:drawing>
+          <wp:inline distT="0" distB="0" distL="0" distR="0">
+            <wp:extent cx="3277870" cy="647065"/>
+            <wp:effectExtent l="19050" t="0" r="0" b="0"/>
+            <wp:docPr id="4" name="Picture 4"/>
+            <wp:cNvGraphicFramePr>
+              <a:graphicFrameLocks xmlns:a="http://schemas.openxmlformats.org/drawingml/2006/main" noChangeAspect="1"/>
+            </wp:cNvGraphicFramePr>
+            <a:graphic xmlns:a="http://schemas.openxmlformats.org/drawingml/2006/main">
+              <a:graphicData uri="http://schemas.openxmlformats.org/drawingml/2006/picture">
+                <pic:pic xmlns:pic="http://schemas.openxmlformats.org/drawingml/2006/picture">
+                  <pic:nvPicPr>
+                    <pic:cNvPr id="0" name="Picture 4"/>
+                    <pic:cNvPicPr>
+                      <a:picLocks noChangeAspect="1" noChangeArrowheads="1"/>
+                    </pic:cNvPicPr>
+                  </pic:nvPicPr>
+                  <pic:blipFill>
+                    <a:blip r:embed="rId8" cstate="print"/>
+                    <a:srcRect/>
+                    <a:stretch>
+                      <a:fillRect/>
+                    </a:stretch>
+                  </pic:blipFill>
+                  <pic:spPr bwMode="auto">
+                    <a:xfrm>
+                      <a:off x="0" y="0"/>
+                      <a:ext cx="3277870" cy="647065"/>
+                    </a:xfrm>
+                    <a:prstGeom prst="rect">
+                      <a:avLst/>
+                    </a:prstGeom>
+                    <a:noFill/>
+                    <a:ln w="9525">
+                      <a:noFill/>
+                      <a:miter lim="800000"/>
+                      <a:headEnd/>
+                      <a:tailEnd/>
+                    </a:ln>
+                  </pic:spPr>
+                </pic:pic>
+              </a:graphicData>
+            </a:graphic>
+          </wp:inline>
+        </w:drawing>
       </w:r>
-      <w:r>
-        <w:rPr>
-          <w:rFonts w:eastAsiaTheme="minorEastAsia"/>
-        </w:rPr>
-        <w:t xml:space="preserve">a=0.5 m </w:t>
-      </w:r>
-      <w:r>
-        <w:rPr>
-          <w:rFonts w:eastAsiaTheme="minorEastAsia"/>
-        </w:rPr>
-        <w:t>and ω=2pi/12.4 hr =0.506708   1/hr</w:t>
-      </w:r>
-    </w:p>
-    <w:p>
-      <w:pPr>
-        <w:rPr>
-          <w:rFonts w:eastAsiaTheme="minorEastAsia"/>
-        </w:rPr>
-      </w:pPr>
-      <w:r>
-        <w:rPr>
-          <w:rFonts w:eastAsiaTheme="minorEastAsia"/>
-        </w:rPr>
-        <w:t>A=0.4188704167062   and B=0.040465522644</w:t>
-      </w:r>
-    </w:p>
-    <w:p>
-      <w:pPr>
-        <w:rPr>
-          <w:rFonts w:eastAsiaTheme="minorEastAsia"/>
-        </w:rPr>
-      </w:pPr>
-      <w:r>
-        <w:rPr>
-          <w:rFonts w:eastAsiaTheme="minorEastAsia"/>
-        </w:rPr>
-        <w:t>K</w:t>
-      </w:r>
-      <w:r>
-        <w:rPr>
-          <w:rFonts w:eastAsiaTheme="minorEastAsia"/>
-          <w:vertAlign w:val="subscript"/>
-        </w:rPr>
-        <w:t>0</w:t>
-      </w:r>
-      <w:r>
-        <w:rPr>
-          <w:rFonts w:eastAsiaTheme="minorEastAsia"/>
-        </w:rPr>
-        <w:t xml:space="preserve">= </w:t>
-      </w:r>
-      <w:r>
-        <w:rPr>
-          <w:rFonts w:eastAsiaTheme="minorEastAsia"/>
-        </w:rPr>
-        <w:t xml:space="preserve"> </w:t>
-      </w:r>
-      <w:r>
-        <w:rPr>
-          <w:rFonts w:eastAsiaTheme="minorEastAsia"/>
-        </w:rPr>
-        <w:t>2.0680331617614*…=10.066637844459</w:t>
-      </w:r>
-    </w:p>
-    <w:p>
-      <w:pPr>
-        <w:rPr>
-          <w:rFonts w:eastAsiaTheme="minorEastAsia"/>
-        </w:rPr>
-      </w:pPr>
-      <m:oMathPara>
-        <m:oMathParaPr>
-          <m:jc m:val="left"/>
-        </m:oMathParaPr>
-        <m:oMath>
-          <m:r>
-            <w:rPr>
-              <w:rFonts w:ascii="Cambria Math" w:eastAsiaTheme="minorEastAsia" w:hAnsi="Cambria Math"/>
-            </w:rPr>
-            <m:t>x</m:t>
-          </m:r>
-          <m:d>
-            <m:dPr>
-              <m:ctrlPr>
-                <w:rPr>
-                  <w:rFonts w:ascii="Cambria Math" w:eastAsiaTheme="minorEastAsia" w:hAnsi="Cambria Math"/>
-                  <w:i/>
-                </w:rPr>
-              </m:ctrlPr>
-            </m:dPr>
-            <m:e>
-              <m:r>
-                <w:rPr>
-                  <w:rFonts w:ascii="Cambria Math" w:eastAsiaTheme="minorEastAsia" w:hAnsi="Cambria Math"/>
-                </w:rPr>
-                <m:t>t</m:t>
-              </m:r>
-            </m:e>
-          </m:d>
-          <m:r>
-            <w:rPr>
-              <w:rFonts w:ascii="Cambria Math" w:eastAsiaTheme="minorEastAsia" w:hAnsi="Cambria Math"/>
-            </w:rPr>
-            <m:t>=</m:t>
-          </m:r>
-          <m:r>
-            <m:rPr>
-              <m:sty m:val="p"/>
-            </m:rPr>
-            <w:rPr>
-              <w:rFonts w:ascii="Cambria Math" w:eastAsiaTheme="minorEastAsia" w:hAnsi="Cambria Math"/>
-            </w:rPr>
-            <m:t>409600</m:t>
-          </m:r>
-          <m:r>
-            <w:rPr>
-              <w:rFonts w:ascii="Cambria Math" w:eastAsiaTheme="minorEastAsia" w:hAnsi="Cambria Math"/>
-            </w:rPr>
-            <m:t>- 49.4247910149 Arccot</m:t>
-          </m:r>
-          <m:d>
-            <m:dPr>
-              <m:begChr m:val="{"/>
-              <m:endChr m:val="}"/>
-              <m:ctrlPr>
-                <w:rPr>
-                  <w:rFonts w:ascii="Cambria Math" w:eastAsiaTheme="minorEastAsia" w:hAnsi="Cambria Math"/>
-                  <w:i/>
-                </w:rPr>
-              </m:ctrlPr>
-            </m:dPr>
-            <m:e>
-              <m:sSup>
-                <m:sSupPr>
-                  <m:ctrlPr>
-                    <w:rPr>
-                      <w:rFonts w:ascii="Cambria Math" w:eastAsiaTheme="minorEastAsia" w:hAnsi="Cambria Math"/>
-                      <w:i/>
-                    </w:rPr>
-                  </m:ctrlPr>
-                </m:sSupPr>
-                <m:e>
-                  <m:r>
-                    <w:rPr>
-                      <w:rFonts w:ascii="Cambria Math" w:eastAsiaTheme="minorEastAsia" w:hAnsi="Cambria Math"/>
-                    </w:rPr>
-                    <m:t>5.03331892 e</m:t>
-                  </m:r>
-                </m:e>
-                <m:sup>
-                  <m:r>
-                    <w:rPr>
-                      <w:rFonts w:ascii="Cambria Math" w:eastAsiaTheme="minorEastAsia" w:hAnsi="Cambria Math"/>
-                    </w:rPr>
-                    <m:t>-0.033450811626</m:t>
-                  </m:r>
-                  <m:func>
-                    <m:funcPr>
-                      <m:ctrlPr>
-                        <w:rPr>
-                          <w:rFonts w:ascii="Cambria Math" w:eastAsiaTheme="minorEastAsia" w:hAnsi="Cambria Math"/>
-                          <w:i/>
-                        </w:rPr>
-                      </m:ctrlPr>
-                    </m:funcPr>
-                    <m:fName>
-                      <m:r>
-                        <m:rPr>
-                          <m:sty m:val="p"/>
-                        </m:rPr>
-                        <w:rPr>
-                          <w:rFonts w:ascii="Cambria Math" w:eastAsiaTheme="minorEastAsia" w:hAnsi="Cambria Math"/>
-                        </w:rPr>
-                        <m:t>cos</m:t>
-                      </m:r>
-                    </m:fName>
-                    <m:e>
-                      <m:r>
-                        <m:rPr>
-                          <m:sty m:val="p"/>
-                        </m:rPr>
-                        <w:rPr>
-                          <w:rFonts w:ascii="Cambria Math" w:eastAsiaTheme="minorEastAsia" w:hAnsi="Cambria Math"/>
-                        </w:rPr>
-                        <m:t>(0.5067084925 t)</m:t>
-                      </m:r>
-                    </m:e>
-                  </m:func>
-                </m:sup>
-              </m:sSup>
-            </m:e>
-          </m:d>
-        </m:oMath>
-      </m:oMathPara>
-    </w:p>
-    <w:p>
-      <w:pPr>
-        <w:rPr>
-          <w:rFonts w:eastAsiaTheme="minorEastAsia"/>
-        </w:rPr>
-      </w:pPr>
-      <w:r>
-        <w:rPr>
-          <w:rFonts w:eastAsiaTheme="minorEastAsia"/>
-        </w:rPr>
-        <w:t>[x(t=0)=1]</w:t>
-      </w:r>
-    </w:p>
-    <w:p>
-      <w:pPr>
-        <w:rPr>
-          <w:rFonts w:eastAsiaTheme="minorEastAsia"/>
-        </w:rPr>
-      </w:pPr>
-      <w:r>
-        <w:rPr>
-          <w:rFonts w:eastAsiaTheme="minorEastAsia"/>
-        </w:rPr>
-        <w:t>So in the case of pure advection (no diffusion) the code should yields</w:t>
-      </w:r>
-    </w:p>
-    <w:p>
-      <w:pPr>
-        <w:rPr>
-          <w:rFonts w:eastAsiaTheme="minorEastAsia"/>
-        </w:rPr>
-      </w:pPr>
-      <w:r>
-        <w:rPr>
-          <w:rFonts w:eastAsiaTheme="minorEastAsia"/>
-        </w:rPr>
-        <w:t>C(x(t),t)  =  C(x</w:t>
-      </w:r>
-      <w:r>
-        <w:rPr>
-          <w:rFonts w:eastAsiaTheme="minorEastAsia"/>
-          <w:vertAlign w:val="subscript"/>
-        </w:rPr>
-        <w:t>0</w:t>
-      </w:r>
-      <w:r>
-        <w:rPr>
-          <w:rFonts w:eastAsiaTheme="minorEastAsia"/>
-        </w:rPr>
-        <w:t xml:space="preserve">=1,0) </w:t>
-      </w:r>
-    </w:p>
-    <w:p>
-      <w:pPr>
-        <w:rPr>
-          <w:rFonts w:eastAsiaTheme="minorEastAsia"/>
-        </w:rPr>
-      </w:pPr>
-      <w:r>
-        <w:rPr>
-          <w:rFonts w:eastAsiaTheme="minorEastAsia"/>
-        </w:rPr>
-        <w:t>Flow must be (analytical solution) :</w:t>
-      </w:r>
-    </w:p>
-    <w:p>
-      <w:pPr>
-        <w:rPr>
-          <w:rFonts w:eastAsiaTheme="minorEastAsia"/>
-        </w:rPr>
-      </w:pPr>
-      <w:r>
-        <w:rPr>
-          <w:rFonts w:eastAsiaTheme="minorEastAsia"/>
-        </w:rPr>
-        <w:t xml:space="preserve">U*Area </w:t>
-      </w:r>
     </w:p>
     <w:sectPr>
-      <w:headerReference w:type="even" r:id="rId7"/>
-      <w:headerReference w:type="default" r:id="rId8"/>
-      <w:footerReference w:type="even" r:id="rId9"/>
-      <w:footerReference w:type="default" r:id="rId10"/>
-      <w:headerReference w:type="first" r:id="rId11"/>
-      <w:footerReference w:type="first" r:id="rId12"/>
+      <w:headerReference w:type="even" r:id="rId9"/>
+      <w:headerReference w:type="default" r:id="rId10"/>
+      <w:footerReference w:type="even" r:id="rId11"/>
+      <w:footerReference w:type="default" r:id="rId12"/>
+      <w:headerReference w:type="first" r:id="rId13"/>
+      <w:footerReference w:type="first" r:id="rId14"/>
       <w:pgSz w:w="12240" w:h="15840"/>
       <w:pgMar w:top="1440" w:right="1440" w:bottom="1440" w:left="1440" w:header="720" w:footer="720" w:gutter="0"/>
       <w:cols w:space="720"/>

</xml_diff>

<commit_message>
Area in tidal forcing in a basin retrieved base of conservation of mass --> A= int(-dQ/dx,t)
</commit_message>
<xml_diff>
--- a/stm/documents/sed_transport_processes/tidal_bc_analytical_solution.docx
+++ b/stm/documents/sed_transport_processes/tidal_bc_analytical_solution.docx
@@ -371,11 +371,19 @@
           <w:rFonts w:eastAsiaTheme="minorEastAsia"/>
         </w:rPr>
       </w:pPr>
+      <w:proofErr w:type="spellStart"/>
       <w:r>
         <w:rPr>
           <w:rFonts w:eastAsiaTheme="minorEastAsia"/>
         </w:rPr>
-        <w:t>Inviscid fluid ( interfacial  and bottom friction are neglected)</w:t>
+        <w:t>Inviscid</w:t>
+      </w:r>
+      <w:proofErr w:type="spellEnd"/>
+      <w:r>
+        <w:rPr>
+          <w:rFonts w:eastAsiaTheme="minorEastAsia"/>
+        </w:rPr>
+        <w:t xml:space="preserve"> fluid ( interfacial  and bottom friction are neglected)</w:t>
       </w:r>
     </w:p>
     <w:p>
@@ -5932,6 +5940,12 @@
           <w:rFonts w:eastAsiaTheme="minorEastAsia"/>
         </w:rPr>
       </w:pPr>
+      <w:r>
+        <w:rPr>
+          <w:rFonts w:eastAsiaTheme="minorEastAsia"/>
+        </w:rPr>
+        <w:t xml:space="preserve">retrieving A from discharge for the sake of mass continuity </w:t>
+      </w:r>
     </w:p>
     <w:p>
       <w:pPr>
@@ -5939,6 +5953,495 @@
           <w:rFonts w:eastAsiaTheme="minorEastAsia"/>
         </w:rPr>
       </w:pPr>
+    </w:p>
+    <w:p>
+      <w:pPr>
+        <w:rPr>
+          <w:rFonts w:ascii="Generic Sans Serif" w:hAnsi="Generic Sans Serif"/>
+          <w:color w:val="000000"/>
+        </w:rPr>
+      </w:pPr>
+      <w:r>
+        <w:rPr>
+          <w:rFonts w:ascii="Generic Sans Serif" w:hAnsi="Generic Sans Serif"/>
+          <w:color w:val="000000"/>
+        </w:rPr>
+        <w:t>diff((H+a*(cos(B*(L-x))/cos(B*L))*coa(o*t)*A*sin(B*(L-x))*sin(o*t), x)</w:t>
+      </w:r>
+    </w:p>
+    <w:p>
+      <w:pPr>
+        <w:rPr>
+          <w:rFonts w:ascii="Generic Sans Serif" w:hAnsi="Generic Sans Serif"/>
+          <w:color w:val="000000"/>
+        </w:rPr>
+      </w:pPr>
+      <w:r>
+        <w:rPr>
+          <w:rFonts w:ascii="Generic Sans Serif" w:hAnsi="Generic Sans Serif"/>
+          <w:color w:val="000000"/>
+        </w:rPr>
+        <w:t>=</w:t>
+      </w:r>
+      <w:r>
+        <w:rPr>
+          <w:rFonts w:ascii="Times New Roman" w:hAnsi="Times New Roman" w:cs="Times New Roman"/>
+          <w:noProof/>
+          <w:sz w:val="24"/>
+          <w:szCs w:val="24"/>
+        </w:rPr>
+        <w:drawing>
+          <wp:inline distT="0" distB="0" distL="0" distR="0">
+            <wp:extent cx="4865370" cy="758825"/>
+            <wp:effectExtent l="19050" t="0" r="0" b="0"/>
+            <wp:docPr id="1" name="Picture 1"/>
+            <wp:cNvGraphicFramePr>
+              <a:graphicFrameLocks xmlns:a="http://schemas.openxmlformats.org/drawingml/2006/main" noChangeAspect="1"/>
+            </wp:cNvGraphicFramePr>
+            <a:graphic xmlns:a="http://schemas.openxmlformats.org/drawingml/2006/main">
+              <a:graphicData uri="http://schemas.openxmlformats.org/drawingml/2006/picture">
+                <pic:pic xmlns:pic="http://schemas.openxmlformats.org/drawingml/2006/picture">
+                  <pic:nvPicPr>
+                    <pic:cNvPr id="0" name="Picture 1"/>
+                    <pic:cNvPicPr>
+                      <a:picLocks noChangeAspect="1" noChangeArrowheads="1"/>
+                    </pic:cNvPicPr>
+                  </pic:nvPicPr>
+                  <pic:blipFill>
+                    <a:blip r:embed="rId7" cstate="print"/>
+                    <a:srcRect/>
+                    <a:stretch>
+                      <a:fillRect/>
+                    </a:stretch>
+                  </pic:blipFill>
+                  <pic:spPr bwMode="auto">
+                    <a:xfrm>
+                      <a:off x="0" y="0"/>
+                      <a:ext cx="4865370" cy="758825"/>
+                    </a:xfrm>
+                    <a:prstGeom prst="rect">
+                      <a:avLst/>
+                    </a:prstGeom>
+                    <a:noFill/>
+                    <a:ln w="9525">
+                      <a:noFill/>
+                      <a:miter lim="800000"/>
+                      <a:headEnd/>
+                      <a:tailEnd/>
+                    </a:ln>
+                  </pic:spPr>
+                </pic:pic>
+              </a:graphicData>
+            </a:graphic>
+          </wp:inline>
+        </w:drawing>
+      </w:r>
+    </w:p>
+    <w:p>
+      <w:pPr>
+        <w:rPr>
+          <w:rFonts w:ascii="Generic Monospace" w:hAnsi="Generic Monospace"/>
+          <w:color w:val="FF0000"/>
+        </w:rPr>
+      </w:pPr>
+      <w:r>
+        <w:rPr>
+          <w:rFonts w:ascii="Generic Monospace" w:hAnsi="Generic Monospace"/>
+          <w:color w:val="FF0000"/>
+        </w:rPr>
+        <w:t>int(-diff(H+a*(cos(B*(L-x))/cos(B*L))*coa(o*t)*A*sin(B*(L-x))*sin(o*t), x), t)</w:t>
+      </w:r>
+    </w:p>
+    <w:p>
+      <w:pPr>
+        <w:rPr>
+          <w:rFonts w:eastAsiaTheme="minorEastAsia"/>
+        </w:rPr>
+      </w:pPr>
+      <w:r>
+        <w:rPr>
+          <w:rFonts w:ascii="Times New Roman" w:hAnsi="Times New Roman" w:cs="Times New Roman"/>
+          <w:noProof/>
+          <w:sz w:val="24"/>
+          <w:szCs w:val="24"/>
+        </w:rPr>
+        <w:drawing>
+          <wp:inline distT="0" distB="0" distL="0" distR="0">
+            <wp:extent cx="5426075" cy="854075"/>
+            <wp:effectExtent l="19050" t="0" r="3175" b="0"/>
+            <wp:docPr id="4" name="Picture 4"/>
+            <wp:cNvGraphicFramePr>
+              <a:graphicFrameLocks xmlns:a="http://schemas.openxmlformats.org/drawingml/2006/main" noChangeAspect="1"/>
+            </wp:cNvGraphicFramePr>
+            <a:graphic xmlns:a="http://schemas.openxmlformats.org/drawingml/2006/main">
+              <a:graphicData uri="http://schemas.openxmlformats.org/drawingml/2006/picture">
+                <pic:pic xmlns:pic="http://schemas.openxmlformats.org/drawingml/2006/picture">
+                  <pic:nvPicPr>
+                    <pic:cNvPr id="0" name="Picture 4"/>
+                    <pic:cNvPicPr>
+                      <a:picLocks noChangeAspect="1" noChangeArrowheads="1"/>
+                    </pic:cNvPicPr>
+                  </pic:nvPicPr>
+                  <pic:blipFill>
+                    <a:blip r:embed="rId8" cstate="print"/>
+                    <a:srcRect/>
+                    <a:stretch>
+                      <a:fillRect/>
+                    </a:stretch>
+                  </pic:blipFill>
+                  <pic:spPr bwMode="auto">
+                    <a:xfrm>
+                      <a:off x="0" y="0"/>
+                      <a:ext cx="5426075" cy="854075"/>
+                    </a:xfrm>
+                    <a:prstGeom prst="rect">
+                      <a:avLst/>
+                    </a:prstGeom>
+                    <a:noFill/>
+                    <a:ln w="9525">
+                      <a:noFill/>
+                      <a:miter lim="800000"/>
+                      <a:headEnd/>
+                      <a:tailEnd/>
+                    </a:ln>
+                  </pic:spPr>
+                </pic:pic>
+              </a:graphicData>
+            </a:graphic>
+          </wp:inline>
+        </w:drawing>
+      </w:r>
+    </w:p>
+    <w:p>
+      <w:pPr>
+        <w:rPr>
+          <w:rFonts w:eastAsiaTheme="minorEastAsia"/>
+        </w:rPr>
+      </w:pPr>
+      <w:r>
+        <w:rPr>
+          <w:rFonts w:eastAsiaTheme="minorEastAsia"/>
+        </w:rPr>
+        <w:t xml:space="preserve">A = </w:t>
+      </w:r>
+      <w:proofErr w:type="spellStart"/>
+      <w:r>
+        <w:rPr>
+          <w:rFonts w:eastAsiaTheme="minorEastAsia"/>
+        </w:rPr>
+        <w:t>int</w:t>
+      </w:r>
+      <w:proofErr w:type="spellEnd"/>
+      <w:r>
+        <w:rPr>
+          <w:rFonts w:eastAsiaTheme="minorEastAsia"/>
+        </w:rPr>
+        <w:t xml:space="preserve"> (-diff(</w:t>
+      </w:r>
+      <w:proofErr w:type="spellStart"/>
+      <w:r>
+        <w:rPr>
+          <w:rFonts w:eastAsiaTheme="minorEastAsia"/>
+        </w:rPr>
+        <w:t>Q,x</w:t>
+      </w:r>
+      <w:proofErr w:type="spellEnd"/>
+      <w:r>
+        <w:rPr>
+          <w:rFonts w:eastAsiaTheme="minorEastAsia"/>
+        </w:rPr>
+        <w:t>),t)</w:t>
+      </w:r>
+    </w:p>
+    <w:p>
+      <w:pPr>
+        <w:rPr>
+          <w:rFonts w:eastAsiaTheme="minorEastAsia"/>
+        </w:rPr>
+      </w:pPr>
+      <m:oMathPara>
+        <m:oMath>
+          <m:r>
+            <w:rPr>
+              <w:rFonts w:ascii="Cambria Math" w:eastAsiaTheme="minorEastAsia" w:hAnsi="Cambria Math"/>
+            </w:rPr>
+            <m:t>A(x,t)=w</m:t>
+          </m:r>
+          <m:f>
+            <m:fPr>
+              <m:ctrlPr>
+                <w:rPr>
+                  <w:rFonts w:ascii="Cambria Math" w:eastAsiaTheme="minorEastAsia" w:hAnsi="Cambria Math"/>
+                  <w:i/>
+                </w:rPr>
+              </m:ctrlPr>
+            </m:fPr>
+            <m:num>
+              <m:r>
+                <w:rPr>
+                  <w:rFonts w:ascii="Cambria Math" w:eastAsiaTheme="minorEastAsia" w:hAnsi="Cambria Math"/>
+                </w:rPr>
+                <m:t>-</m:t>
+              </m:r>
+              <m:func>
+                <m:funcPr>
+                  <m:ctrlPr>
+                    <w:rPr>
+                      <w:rFonts w:ascii="Cambria Math" w:eastAsiaTheme="minorEastAsia" w:hAnsi="Cambria Math"/>
+                    </w:rPr>
+                  </m:ctrlPr>
+                </m:funcPr>
+                <m:fName>
+                  <m:r>
+                    <m:rPr>
+                      <m:sty m:val="p"/>
+                    </m:rPr>
+                    <w:rPr>
+                      <w:rFonts w:ascii="Cambria Math" w:eastAsiaTheme="minorEastAsia" w:hAnsi="Cambria Math"/>
+                    </w:rPr>
+                    <m:t>cos</m:t>
+                  </m:r>
+                </m:fName>
+                <m:e>
+                  <m:d>
+                    <m:dPr>
+                      <m:ctrlPr>
+                        <w:rPr>
+                          <w:rFonts w:ascii="Cambria Math" w:eastAsiaTheme="minorEastAsia" w:hAnsi="Cambria Math"/>
+                          <w:i/>
+                        </w:rPr>
+                      </m:ctrlPr>
+                    </m:dPr>
+                    <m:e>
+                      <m:r>
+                        <w:rPr>
+                          <w:rFonts w:ascii="Cambria Math" w:eastAsiaTheme="minorEastAsia" w:hAnsi="Cambria Math"/>
+                        </w:rPr>
+                        <m:t>2ωt</m:t>
+                      </m:r>
+                    </m:e>
+                  </m:d>
+                  <m:ctrlPr>
+                    <w:rPr>
+                      <w:rFonts w:ascii="Cambria Math" w:eastAsiaTheme="minorEastAsia" w:hAnsi="Cambria Math"/>
+                      <w:i/>
+                    </w:rPr>
+                  </m:ctrlPr>
+                </m:e>
+              </m:func>
+              <m:sSub>
+                <m:sSubPr>
+                  <m:ctrlPr>
+                    <w:rPr>
+                      <w:rFonts w:ascii="Cambria Math" w:eastAsiaTheme="minorEastAsia" w:hAnsi="Cambria Math"/>
+                      <w:i/>
+                    </w:rPr>
+                  </m:ctrlPr>
+                </m:sSubPr>
+                <m:e>
+                  <m:r>
+                    <w:rPr>
+                      <w:rFonts w:ascii="Cambria Math" w:eastAsiaTheme="minorEastAsia" w:hAnsi="Cambria Math"/>
+                    </w:rPr>
+                    <m:t>A</m:t>
+                  </m:r>
+                </m:e>
+                <m:sub>
+                  <m:r>
+                    <w:rPr>
+                      <w:rFonts w:ascii="Cambria Math" w:eastAsiaTheme="minorEastAsia" w:hAnsi="Cambria Math"/>
+                    </w:rPr>
+                    <m:t>0</m:t>
+                  </m:r>
+                </m:sub>
+              </m:sSub>
+              <m:sSub>
+                <m:sSubPr>
+                  <m:ctrlPr>
+                    <w:rPr>
+                      <w:rFonts w:ascii="Cambria Math" w:eastAsiaTheme="minorEastAsia" w:hAnsi="Cambria Math"/>
+                      <w:i/>
+                    </w:rPr>
+                  </m:ctrlPr>
+                </m:sSubPr>
+                <m:e>
+                  <m:r>
+                    <w:rPr>
+                      <w:rFonts w:ascii="Cambria Math" w:eastAsiaTheme="minorEastAsia" w:hAnsi="Cambria Math"/>
+                    </w:rPr>
+                    <m:t>B</m:t>
+                  </m:r>
+                </m:e>
+                <m:sub>
+                  <m:r>
+                    <w:rPr>
+                      <w:rFonts w:ascii="Cambria Math" w:eastAsiaTheme="minorEastAsia" w:hAnsi="Cambria Math"/>
+                    </w:rPr>
+                    <m:t>0</m:t>
+                  </m:r>
+                </m:sub>
+              </m:sSub>
+              <m:r>
+                <w:rPr>
+                  <w:rFonts w:ascii="Cambria Math" w:eastAsiaTheme="minorEastAsia" w:hAnsi="Cambria Math"/>
+                </w:rPr>
+                <m:t>a</m:t>
+              </m:r>
+            </m:num>
+            <m:den>
+              <m:r>
+                <w:rPr>
+                  <w:rFonts w:ascii="Cambria Math" w:eastAsiaTheme="minorEastAsia" w:hAnsi="Cambria Math"/>
+                </w:rPr>
+                <m:t>4ω</m:t>
+              </m:r>
+              <m:r>
+                <m:rPr>
+                  <m:sty m:val="p"/>
+                </m:rPr>
+                <w:rPr>
+                  <w:rFonts w:ascii="Cambria Math" w:eastAsiaTheme="minorEastAsia" w:hAnsi="Cambria Math"/>
+                </w:rPr>
+                <m:t>cos⁡</m:t>
+              </m:r>
+              <m:r>
+                <w:rPr>
+                  <w:rFonts w:ascii="Cambria Math" w:eastAsiaTheme="minorEastAsia" w:hAnsi="Cambria Math"/>
+                </w:rPr>
+                <m:t>(</m:t>
+              </m:r>
+              <m:sSub>
+                <m:sSubPr>
+                  <m:ctrlPr>
+                    <w:rPr>
+                      <w:rFonts w:ascii="Cambria Math" w:eastAsiaTheme="minorEastAsia" w:hAnsi="Cambria Math"/>
+                      <w:i/>
+                    </w:rPr>
+                  </m:ctrlPr>
+                </m:sSubPr>
+                <m:e>
+                  <m:r>
+                    <w:rPr>
+                      <w:rFonts w:ascii="Cambria Math" w:eastAsiaTheme="minorEastAsia" w:hAnsi="Cambria Math"/>
+                    </w:rPr>
+                    <m:t>B</m:t>
+                  </m:r>
+                </m:e>
+                <m:sub>
+                  <m:r>
+                    <w:rPr>
+                      <w:rFonts w:ascii="Cambria Math" w:eastAsiaTheme="minorEastAsia" w:hAnsi="Cambria Math"/>
+                    </w:rPr>
+                    <m:t>0</m:t>
+                  </m:r>
+                </m:sub>
+              </m:sSub>
+              <m:r>
+                <w:rPr>
+                  <w:rFonts w:ascii="Cambria Math" w:eastAsiaTheme="minorEastAsia" w:hAnsi="Cambria Math"/>
+                </w:rPr>
+                <m:t>L)</m:t>
+              </m:r>
+            </m:den>
+          </m:f>
+          <m:d>
+            <m:dPr>
+              <m:begChr m:val="{"/>
+              <m:endChr m:val="}"/>
+              <m:ctrlPr>
+                <w:rPr>
+                  <w:rFonts w:ascii="Cambria Math" w:eastAsiaTheme="minorEastAsia" w:hAnsi="Cambria Math"/>
+                  <w:i/>
+                </w:rPr>
+              </m:ctrlPr>
+            </m:dPr>
+            <m:e>
+              <m:sSup>
+                <m:sSupPr>
+                  <m:ctrlPr>
+                    <w:rPr>
+                      <w:rFonts w:ascii="Cambria Math" w:eastAsiaTheme="minorEastAsia" w:hAnsi="Cambria Math"/>
+                      <w:i/>
+                    </w:rPr>
+                  </m:ctrlPr>
+                </m:sSupPr>
+                <m:e>
+                  <m:r>
+                    <m:rPr>
+                      <m:sty m:val="p"/>
+                    </m:rPr>
+                    <w:rPr>
+                      <w:rFonts w:ascii="Cambria Math" w:eastAsiaTheme="minorEastAsia" w:hAnsi="Cambria Math"/>
+                    </w:rPr>
+                    <m:t>cos⁡</m:t>
+                  </m:r>
+                  <m:r>
+                    <w:rPr>
+                      <w:rFonts w:ascii="Cambria Math" w:eastAsiaTheme="minorEastAsia" w:hAnsi="Cambria Math"/>
+                    </w:rPr>
+                    <m:t>(B(L-x))</m:t>
+                  </m:r>
+                </m:e>
+                <m:sup>
+                  <m:r>
+                    <w:rPr>
+                      <w:rFonts w:ascii="Cambria Math" w:eastAsiaTheme="minorEastAsia" w:hAnsi="Cambria Math"/>
+                    </w:rPr>
+                    <m:t>2</m:t>
+                  </m:r>
+                </m:sup>
+              </m:sSup>
+              <m:r>
+                <w:rPr>
+                  <w:rFonts w:ascii="Cambria Math" w:eastAsiaTheme="minorEastAsia" w:hAnsi="Cambria Math"/>
+                </w:rPr>
+                <m:t>-</m:t>
+              </m:r>
+              <m:sSup>
+                <m:sSupPr>
+                  <m:ctrlPr>
+                    <w:rPr>
+                      <w:rFonts w:ascii="Cambria Math" w:eastAsiaTheme="minorEastAsia" w:hAnsi="Cambria Math"/>
+                      <w:i/>
+                    </w:rPr>
+                  </m:ctrlPr>
+                </m:sSupPr>
+                <m:e>
+                  <m:r>
+                    <m:rPr>
+                      <m:sty m:val="p"/>
+                    </m:rPr>
+                    <w:rPr>
+                      <w:rFonts w:ascii="Cambria Math" w:eastAsiaTheme="minorEastAsia" w:hAnsi="Cambria Math"/>
+                    </w:rPr>
+                    <m:t>sin⁡</m:t>
+                  </m:r>
+                  <m:r>
+                    <w:rPr>
+                      <w:rFonts w:ascii="Cambria Math" w:eastAsiaTheme="minorEastAsia" w:hAnsi="Cambria Math"/>
+                    </w:rPr>
+                    <m:t>(B(L-x))</m:t>
+                  </m:r>
+                </m:e>
+                <m:sup>
+                  <m:r>
+                    <w:rPr>
+                      <w:rFonts w:ascii="Cambria Math" w:eastAsiaTheme="minorEastAsia" w:hAnsi="Cambria Math"/>
+                    </w:rPr>
+                    <m:t>2</m:t>
+                  </m:r>
+                </m:sup>
+              </m:sSup>
+            </m:e>
+          </m:d>
+        </m:oMath>
+      </m:oMathPara>
+      <w:r>
+        <w:rPr>
+          <w:rFonts w:eastAsiaTheme="minorEastAsia"/>
+        </w:rPr>
+        <w:br/>
+      </w:r>
     </w:p>
     <w:p>
       <w:pPr>
@@ -6023,12 +6526,12 @@
       </w:r>
     </w:p>
     <w:sectPr>
-      <w:headerReference w:type="even" r:id="rId7"/>
-      <w:headerReference w:type="default" r:id="rId8"/>
-      <w:footerReference w:type="even" r:id="rId9"/>
-      <w:footerReference w:type="default" r:id="rId10"/>
-      <w:headerReference w:type="first" r:id="rId11"/>
-      <w:footerReference w:type="first" r:id="rId12"/>
+      <w:headerReference w:type="even" r:id="rId9"/>
+      <w:headerReference w:type="default" r:id="rId10"/>
+      <w:footerReference w:type="even" r:id="rId11"/>
+      <w:footerReference w:type="default" r:id="rId12"/>
+      <w:headerReference w:type="first" r:id="rId13"/>
+      <w:footerReference w:type="first" r:id="rId14"/>
       <w:pgSz w:w="12240" w:h="15840"/>
       <w:pgMar w:top="1440" w:right="1440" w:bottom="1440" w:left="1440" w:header="720" w:footer="720" w:gutter="0"/>
       <w:cols w:space="720"/>
@@ -6749,6 +7252,331 @@
 </w:styles>
 </file>
 
+<file path=word/glossary/document.xml><?xml version="1.0" encoding="utf-8"?>
+<w:glossaryDocument xmlns:ve="http://schemas.openxmlformats.org/markup-compatibility/2006" xmlns:o="urn:schemas-microsoft-com:office:office" xmlns:r="http://schemas.openxmlformats.org/officeDocument/2006/relationships" xmlns:m="http://schemas.openxmlformats.org/officeDocument/2006/math" xmlns:v="urn:schemas-microsoft-com:vml" xmlns:wp="http://schemas.openxmlformats.org/drawingml/2006/wordprocessingDrawing" xmlns:w10="urn:schemas-microsoft-com:office:word" xmlns:w="http://schemas.openxmlformats.org/wordprocessingml/2006/main" xmlns:wne="http://schemas.microsoft.com/office/word/2006/wordml">
+  <w:docParts/>
+</w:glossaryDocument>
+</file>
+
+<file path=word/glossary/fontTable.xml><?xml version="1.0" encoding="utf-8"?>
+<w:fonts xmlns:r="http://schemas.openxmlformats.org/officeDocument/2006/relationships" xmlns:w="http://schemas.openxmlformats.org/wordprocessingml/2006/main">
+  <w:font w:name="Symbol">
+    <w:panose1 w:val="05050102010706020507"/>
+    <w:charset w:val="02"/>
+    <w:family w:val="roman"/>
+    <w:pitch w:val="variable"/>
+    <w:sig w:usb0="00000000" w:usb1="10000000" w:usb2="00000000" w:usb3="00000000" w:csb0="80000000" w:csb1="00000000"/>
+  </w:font>
+  <w:font w:name="Times New Roman">
+    <w:panose1 w:val="02020603050405020304"/>
+    <w:charset w:val="00"/>
+    <w:family w:val="roman"/>
+    <w:pitch w:val="variable"/>
+    <w:sig w:usb0="20002A87" w:usb1="80000000" w:usb2="00000008" w:usb3="00000000" w:csb0="000001FF" w:csb1="00000000"/>
+  </w:font>
+  <w:font w:name="Courier New">
+    <w:panose1 w:val="02070309020205020404"/>
+    <w:charset w:val="00"/>
+    <w:family w:val="modern"/>
+    <w:pitch w:val="fixed"/>
+    <w:sig w:usb0="20002A87" w:usb1="80000000" w:usb2="00000008" w:usb3="00000000" w:csb0="000001FF" w:csb1="00000000"/>
+  </w:font>
+  <w:font w:name="Wingdings">
+    <w:panose1 w:val="05000000000000000000"/>
+    <w:charset w:val="02"/>
+    <w:family w:val="auto"/>
+    <w:pitch w:val="variable"/>
+    <w:sig w:usb0="00000000" w:usb1="10000000" w:usb2="00000000" w:usb3="00000000" w:csb0="80000000" w:csb1="00000000"/>
+  </w:font>
+  <w:font w:name="Calibri">
+    <w:panose1 w:val="020F0502020204030204"/>
+    <w:charset w:val="00"/>
+    <w:family w:val="swiss"/>
+    <w:pitch w:val="variable"/>
+    <w:sig w:usb0="A00002EF" w:usb1="4000207B" w:usb2="00000000" w:usb3="00000000" w:csb0="0000009F" w:csb1="00000000"/>
+  </w:font>
+  <w:font w:name="Cambria">
+    <w:panose1 w:val="02040503050406030204"/>
+    <w:charset w:val="00"/>
+    <w:family w:val="roman"/>
+    <w:pitch w:val="variable"/>
+    <w:sig w:usb0="A00002EF" w:usb1="4000004B" w:usb2="00000000" w:usb3="00000000" w:csb0="0000009F" w:csb1="00000000"/>
+  </w:font>
+  <w:font w:name="Tahoma">
+    <w:panose1 w:val="020B0604030504040204"/>
+    <w:charset w:val="00"/>
+    <w:family w:val="swiss"/>
+    <w:pitch w:val="variable"/>
+    <w:sig w:usb0="61002A87" w:usb1="80000000" w:usb2="00000008" w:usb3="00000000" w:csb0="000101FF" w:csb1="00000000"/>
+  </w:font>
+  <w:font w:name="Cambria Math">
+    <w:panose1 w:val="02040503050406030204"/>
+    <w:charset w:val="00"/>
+    <w:family w:val="roman"/>
+    <w:pitch w:val="variable"/>
+    <w:sig w:usb0="A00002EF" w:usb1="420020EB" w:usb2="00000000" w:usb3="00000000" w:csb0="0000009F" w:csb1="00000000"/>
+  </w:font>
+  <w:font w:name="Generic Sans Serif">
+    <w:altName w:val="Times New Roman"/>
+    <w:panose1 w:val="00000000000000000000"/>
+    <w:charset w:val="00"/>
+    <w:family w:val="roman"/>
+    <w:notTrueType/>
+    <w:pitch w:val="default"/>
+    <w:sig w:usb0="00000000" w:usb1="00000000" w:usb2="00000000" w:usb3="00000000" w:csb0="00000000" w:csb1="00000000"/>
+  </w:font>
+  <w:font w:name="Generic Monospace">
+    <w:altName w:val="Times New Roman"/>
+    <w:panose1 w:val="00000000000000000000"/>
+    <w:charset w:val="00"/>
+    <w:family w:val="roman"/>
+    <w:notTrueType/>
+    <w:pitch w:val="default"/>
+    <w:sig w:usb0="00000000" w:usb1="00000000" w:usb2="00000000" w:usb3="00000000" w:csb0="00000000" w:csb1="00000000"/>
+  </w:font>
+</w:fonts>
+</file>
+
+<file path=word/glossary/settings.xml><?xml version="1.0" encoding="utf-8"?>
+<w:settings xmlns:o="urn:schemas-microsoft-com:office:office" xmlns:r="http://schemas.openxmlformats.org/officeDocument/2006/relationships" xmlns:m="http://schemas.openxmlformats.org/officeDocument/2006/math" xmlns:v="urn:schemas-microsoft-com:vml" xmlns:w10="urn:schemas-microsoft-com:office:word" xmlns:w="http://schemas.openxmlformats.org/wordprocessingml/2006/main" xmlns:sl="http://schemas.openxmlformats.org/schemaLibrary/2006/main">
+  <w:view w:val="normal"/>
+  <w:defaultTabStop w:val="720"/>
+  <w:characterSpacingControl w:val="doNotCompress"/>
+  <w:compat>
+    <w:useFELayout/>
+  </w:compat>
+  <w:rsids>
+    <w:rsidRoot w:val="00655474"/>
+    <w:rsid w:val="00655474"/>
+    <w:rsid w:val="00F73F6D"/>
+  </w:rsids>
+  <m:mathPr>
+    <m:mathFont m:val="Cambria Math"/>
+    <m:brkBin m:val="before"/>
+    <m:brkBinSub m:val="--"/>
+    <m:smallFrac m:val="off"/>
+    <m:dispDef/>
+    <m:lMargin m:val="0"/>
+    <m:rMargin m:val="0"/>
+    <m:defJc m:val="centerGroup"/>
+    <m:wrapIndent m:val="1440"/>
+    <m:intLim m:val="subSup"/>
+    <m:naryLim m:val="undOvr"/>
+  </m:mathPr>
+  <w:themeFontLang w:val="en-US"/>
+  <w:clrSchemeMapping w:bg1="light1" w:t1="dark1" w:bg2="light2" w:t2="dark2" w:accent1="accent1" w:accent2="accent2" w:accent3="accent3" w:accent4="accent4" w:accent5="accent5" w:accent6="accent6" w:hyperlink="hyperlink" w:followedHyperlink="followedHyperlink"/>
+  <w:decimalSymbol w:val="."/>
+  <w:listSeparator w:val=","/>
+</w:settings>
+</file>
+
+<file path=word/glossary/styles.xml><?xml version="1.0" encoding="utf-8"?>
+<w:styles xmlns:r="http://schemas.openxmlformats.org/officeDocument/2006/relationships" xmlns:w="http://schemas.openxmlformats.org/wordprocessingml/2006/main">
+  <w:docDefaults>
+    <w:rPrDefault>
+      <w:rPr>
+        <w:rFonts w:asciiTheme="minorHAnsi" w:eastAsiaTheme="minorEastAsia" w:hAnsiTheme="minorHAnsi" w:cstheme="minorBidi"/>
+        <w:sz w:val="22"/>
+        <w:szCs w:val="22"/>
+        <w:lang w:val="en-US" w:eastAsia="en-US" w:bidi="ar-SA"/>
+      </w:rPr>
+    </w:rPrDefault>
+    <w:pPrDefault>
+      <w:pPr>
+        <w:spacing w:after="200" w:line="276" w:lineRule="auto"/>
+      </w:pPr>
+    </w:pPrDefault>
+  </w:docDefaults>
+  <w:latentStyles w:defLockedState="0" w:defUIPriority="99" w:defSemiHidden="1" w:defUnhideWhenUsed="1" w:defQFormat="0" w:count="267">
+    <w:lsdException w:name="Normal" w:semiHidden="0" w:uiPriority="0" w:unhideWhenUsed="0" w:qFormat="1"/>
+    <w:lsdException w:name="heading 1" w:semiHidden="0" w:uiPriority="9" w:unhideWhenUsed="0" w:qFormat="1"/>
+    <w:lsdException w:name="heading 2" w:uiPriority="9" w:qFormat="1"/>
+    <w:lsdException w:name="heading 3" w:uiPriority="9" w:qFormat="1"/>
+    <w:lsdException w:name="heading 4" w:uiPriority="9" w:qFormat="1"/>
+    <w:lsdException w:name="heading 5" w:uiPriority="9" w:qFormat="1"/>
+    <w:lsdException w:name="heading 6" w:uiPriority="9" w:qFormat="1"/>
+    <w:lsdException w:name="heading 7" w:uiPriority="9" w:qFormat="1"/>
+    <w:lsdException w:name="heading 8" w:uiPriority="9" w:qFormat="1"/>
+    <w:lsdException w:name="heading 9" w:uiPriority="9" w:qFormat="1"/>
+    <w:lsdException w:name="toc 1" w:uiPriority="39"/>
+    <w:lsdException w:name="toc 2" w:uiPriority="39"/>
+    <w:lsdException w:name="toc 3" w:uiPriority="39"/>
+    <w:lsdException w:name="toc 4" w:uiPriority="39"/>
+    <w:lsdException w:name="toc 5" w:uiPriority="39"/>
+    <w:lsdException w:name="toc 6" w:uiPriority="39"/>
+    <w:lsdException w:name="toc 7" w:uiPriority="39"/>
+    <w:lsdException w:name="toc 8" w:uiPriority="39"/>
+    <w:lsdException w:name="toc 9" w:uiPriority="39"/>
+    <w:lsdException w:name="caption" w:uiPriority="35" w:qFormat="1"/>
+    <w:lsdException w:name="Title" w:semiHidden="0" w:uiPriority="10" w:unhideWhenUsed="0" w:qFormat="1"/>
+    <w:lsdException w:name="Default Paragraph Font" w:uiPriority="1"/>
+    <w:lsdException w:name="Subtitle" w:semiHidden="0" w:uiPriority="11" w:unhideWhenUsed="0" w:qFormat="1"/>
+    <w:lsdException w:name="Strong" w:semiHidden="0" w:uiPriority="22" w:unhideWhenUsed="0" w:qFormat="1"/>
+    <w:lsdException w:name="Emphasis" w:semiHidden="0" w:uiPriority="20" w:unhideWhenUsed="0" w:qFormat="1"/>
+    <w:lsdException w:name="Table Grid" w:semiHidden="0" w:uiPriority="59" w:unhideWhenUsed="0"/>
+    <w:lsdException w:name="Placeholder Text" w:unhideWhenUsed="0"/>
+    <w:lsdException w:name="No Spacing" w:semiHidden="0" w:uiPriority="1" w:unhideWhenUsed="0" w:qFormat="1"/>
+    <w:lsdException w:name="Light Shading" w:semiHidden="0" w:uiPriority="60" w:unhideWhenUsed="0"/>
+    <w:lsdException w:name="Light List" w:semiHidden="0" w:uiPriority="61" w:unhideWhenUsed="0"/>
+    <w:lsdException w:name="Light Grid" w:semiHidden="0" w:uiPriority="62" w:unhideWhenUsed="0"/>
+    <w:lsdException w:name="Medium Shading 1" w:semiHidden="0" w:uiPriority="63" w:unhideWhenUsed="0"/>
+    <w:lsdException w:name="Medium Shading 2" w:semiHidden="0" w:uiPriority="64" w:unhideWhenUsed="0"/>
+    <w:lsdException w:name="Medium List 1" w:semiHidden="0" w:uiPriority="65" w:unhideWhenUsed="0"/>
+    <w:lsdException w:name="Medium List 2" w:semiHidden="0" w:uiPriority="66" w:unhideWhenUsed="0"/>
+    <w:lsdException w:name="Medium Grid 1" w:semiHidden="0" w:uiPriority="67" w:unhideWhenUsed="0"/>
+    <w:lsdException w:name="Medium Grid 2" w:semiHidden="0" w:uiPriority="68" w:unhideWhenUsed="0"/>
+    <w:lsdException w:name="Medium Grid 3" w:semiHidden="0" w:uiPriority="69" w:unhideWhenUsed="0"/>
+    <w:lsdException w:name="Dark List" w:semiHidden="0" w:uiPriority="70" w:unhideWhenUsed="0"/>
+    <w:lsdException w:name="Colorful Shading" w:semiHidden="0" w:uiPriority="71" w:unhideWhenUsed="0"/>
+    <w:lsdException w:name="Colorful List" w:semiHidden="0" w:uiPriority="72" w:unhideWhenUsed="0"/>
+    <w:lsdException w:name="Colorful Grid" w:semiHidden="0" w:uiPriority="73" w:unhideWhenUsed="0"/>
+    <w:lsdException w:name="Light Shading Accent 1" w:semiHidden="0" w:uiPriority="60" w:unhideWhenUsed="0"/>
+    <w:lsdException w:name="Light List Accent 1" w:semiHidden="0" w:uiPriority="61" w:unhideWhenUsed="0"/>
+    <w:lsdException w:name="Light Grid Accent 1" w:semiHidden="0" w:uiPriority="62" w:unhideWhenUsed="0"/>
+    <w:lsdException w:name="Medium Shading 1 Accent 1" w:semiHidden="0" w:uiPriority="63" w:unhideWhenUsed="0"/>
+    <w:lsdException w:name="Medium Shading 2 Accent 1" w:semiHidden="0" w:uiPriority="64" w:unhideWhenUsed="0"/>
+    <w:lsdException w:name="Medium List 1 Accent 1" w:semiHidden="0" w:uiPriority="65" w:unhideWhenUsed="0"/>
+    <w:lsdException w:name="Revision" w:unhideWhenUsed="0"/>
+    <w:lsdException w:name="List Paragraph" w:semiHidden="0" w:uiPriority="34" w:unhideWhenUsed="0" w:qFormat="1"/>
+    <w:lsdException w:name="Quote" w:semiHidden="0" w:uiPriority="29" w:unhideWhenUsed="0" w:qFormat="1"/>
+    <w:lsdException w:name="Intense Quote" w:semiHidden="0" w:uiPriority="30" w:unhideWhenUsed="0" w:qFormat="1"/>
+    <w:lsdException w:name="Medium List 2 Accent 1" w:semiHidden="0" w:uiPriority="66" w:unhideWhenUsed="0"/>
+    <w:lsdException w:name="Medium Grid 1 Accent 1" w:semiHidden="0" w:uiPriority="67" w:unhideWhenUsed="0"/>
+    <w:lsdException w:name="Medium Grid 2 Accent 1" w:semiHidden="0" w:uiPriority="68" w:unhideWhenUsed="0"/>
+    <w:lsdException w:name="Medium Grid 3 Accent 1" w:semiHidden="0" w:uiPriority="69" w:unhideWhenUsed="0"/>
+    <w:lsdException w:name="Dark List Accent 1" w:semiHidden="0" w:uiPriority="70" w:unhideWhenUsed="0"/>
+    <w:lsdException w:name="Colorful Shading Accent 1" w:semiHidden="0" w:uiPriority="71" w:unhideWhenUsed="0"/>
+    <w:lsdException w:name="Colorful List Accent 1" w:semiHidden="0" w:uiPriority="72" w:unhideWhenUsed="0"/>
+    <w:lsdException w:name="Colorful Grid Accent 1" w:semiHidden="0" w:uiPriority="73" w:unhideWhenUsed="0"/>
+    <w:lsdException w:name="Light Shading Accent 2" w:semiHidden="0" w:uiPriority="60" w:unhideWhenUsed="0"/>
+    <w:lsdException w:name="Light List Accent 2" w:semiHidden="0" w:uiPriority="61" w:unhideWhenUsed="0"/>
+    <w:lsdException w:name="Light Grid Accent 2" w:semiHidden="0" w:uiPriority="62" w:unhideWhenUsed="0"/>
+    <w:lsdException w:name="Medium Shading 1 Accent 2" w:semiHidden="0" w:uiPriority="63" w:unhideWhenUsed="0"/>
+    <w:lsdException w:name="Medium Shading 2 Accent 2" w:semiHidden="0" w:uiPriority="64" w:unhideWhenUsed="0"/>
+    <w:lsdException w:name="Medium List 1 Accent 2" w:semiHidden="0" w:uiPriority="65" w:unhideWhenUsed="0"/>
+    <w:lsdException w:name="Medium List 2 Accent 2" w:semiHidden="0" w:uiPriority="66" w:unhideWhenUsed="0"/>
+    <w:lsdException w:name="Medium Grid 1 Accent 2" w:semiHidden="0" w:uiPriority="67" w:unhideWhenUsed="0"/>
+    <w:lsdException w:name="Medium Grid 2 Accent 2" w:semiHidden="0" w:uiPriority="68" w:unhideWhenUsed="0"/>
+    <w:lsdException w:name="Medium Grid 3 Accent 2" w:semiHidden="0" w:uiPriority="69" w:unhideWhenUsed="0"/>
+    <w:lsdException w:name="Dark List Accent 2" w:semiHidden="0" w:uiPriority="70" w:unhideWhenUsed="0"/>
+    <w:lsdException w:name="Colorful Shading Accent 2" w:semiHidden="0" w:uiPriority="71" w:unhideWhenUsed="0"/>
+    <w:lsdException w:name="Colorful List Accent 2" w:semiHidden="0" w:uiPriority="72" w:unhideWhenUsed="0"/>
+    <w:lsdException w:name="Colorful Grid Accent 2" w:semiHidden="0" w:uiPriority="73" w:unhideWhenUsed="0"/>
+    <w:lsdException w:name="Light Shading Accent 3" w:semiHidden="0" w:uiPriority="60" w:unhideWhenUsed="0"/>
+    <w:lsdException w:name="Light List Accent 3" w:semiHidden="0" w:uiPriority="61" w:unhideWhenUsed="0"/>
+    <w:lsdException w:name="Light Grid Accent 3" w:semiHidden="0" w:uiPriority="62" w:unhideWhenUsed="0"/>
+    <w:lsdException w:name="Medium Shading 1 Accent 3" w:semiHidden="0" w:uiPriority="63" w:unhideWhenUsed="0"/>
+    <w:lsdException w:name="Medium Shading 2 Accent 3" w:semiHidden="0" w:uiPriority="64" w:unhideWhenUsed="0"/>
+    <w:lsdException w:name="Medium List 1 Accent 3" w:semiHidden="0" w:uiPriority="65" w:unhideWhenUsed="0"/>
+    <w:lsdException w:name="Medium List 2 Accent 3" w:semiHidden="0" w:uiPriority="66" w:unhideWhenUsed="0"/>
+    <w:lsdException w:name="Medium Grid 1 Accent 3" w:semiHidden="0" w:uiPriority="67" w:unhideWhenUsed="0"/>
+    <w:lsdException w:name="Medium Grid 2 Accent 3" w:semiHidden="0" w:uiPriority="68" w:unhideWhenUsed="0"/>
+    <w:lsdException w:name="Medium Grid 3 Accent 3" w:semiHidden="0" w:uiPriority="69" w:unhideWhenUsed="0"/>
+    <w:lsdException w:name="Dark List Accent 3" w:semiHidden="0" w:uiPriority="70" w:unhideWhenUsed="0"/>
+    <w:lsdException w:name="Colorful Shading Accent 3" w:semiHidden="0" w:uiPriority="71" w:unhideWhenUsed="0"/>
+    <w:lsdException w:name="Colorful List Accent 3" w:semiHidden="0" w:uiPriority="72" w:unhideWhenUsed="0"/>
+    <w:lsdException w:name="Colorful Grid Accent 3" w:semiHidden="0" w:uiPriority="73" w:unhideWhenUsed="0"/>
+    <w:lsdException w:name="Light Shading Accent 4" w:semiHidden="0" w:uiPriority="60" w:unhideWhenUsed="0"/>
+    <w:lsdException w:name="Light List Accent 4" w:semiHidden="0" w:uiPriority="61" w:unhideWhenUsed="0"/>
+    <w:lsdException w:name="Light Grid Accent 4" w:semiHidden="0" w:uiPriority="62" w:unhideWhenUsed="0"/>
+    <w:lsdException w:name="Medium Shading 1 Accent 4" w:semiHidden="0" w:uiPriority="63" w:unhideWhenUsed="0"/>
+    <w:lsdException w:name="Medium Shading 2 Accent 4" w:semiHidden="0" w:uiPriority="64" w:unhideWhenUsed="0"/>
+    <w:lsdException w:name="Medium List 1 Accent 4" w:semiHidden="0" w:uiPriority="65" w:unhideWhenUsed="0"/>
+    <w:lsdException w:name="Medium List 2 Accent 4" w:semiHidden="0" w:uiPriority="66" w:unhideWhenUsed="0"/>
+    <w:lsdException w:name="Medium Grid 1 Accent 4" w:semiHidden="0" w:uiPriority="67" w:unhideWhenUsed="0"/>
+    <w:lsdException w:name="Medium Grid 2 Accent 4" w:semiHidden="0" w:uiPriority="68" w:unhideWhenUsed="0"/>
+    <w:lsdException w:name="Medium Grid 3 Accent 4" w:semiHidden="0" w:uiPriority="69" w:unhideWhenUsed="0"/>
+    <w:lsdException w:name="Dark List Accent 4" w:semiHidden="0" w:uiPriority="70" w:unhideWhenUsed="0"/>
+    <w:lsdException w:name="Colorful Shading Accent 4" w:semiHidden="0" w:uiPriority="71" w:unhideWhenUsed="0"/>
+    <w:lsdException w:name="Colorful List Accent 4" w:semiHidden="0" w:uiPriority="72" w:unhideWhenUsed="0"/>
+    <w:lsdException w:name="Colorful Grid Accent 4" w:semiHidden="0" w:uiPriority="73" w:unhideWhenUsed="0"/>
+    <w:lsdException w:name="Light Shading Accent 5" w:semiHidden="0" w:uiPriority="60" w:unhideWhenUsed="0"/>
+    <w:lsdException w:name="Light List Accent 5" w:semiHidden="0" w:uiPriority="61" w:unhideWhenUsed="0"/>
+    <w:lsdException w:name="Light Grid Accent 5" w:semiHidden="0" w:uiPriority="62" w:unhideWhenUsed="0"/>
+    <w:lsdException w:name="Medium Shading 1 Accent 5" w:semiHidden="0" w:uiPriority="63" w:unhideWhenUsed="0"/>
+    <w:lsdException w:name="Medium Shading 2 Accent 5" w:semiHidden="0" w:uiPriority="64" w:unhideWhenUsed="0"/>
+    <w:lsdException w:name="Medium List 1 Accent 5" w:semiHidden="0" w:uiPriority="65" w:unhideWhenUsed="0"/>
+    <w:lsdException w:name="Medium List 2 Accent 5" w:semiHidden="0" w:uiPriority="66" w:unhideWhenUsed="0"/>
+    <w:lsdException w:name="Medium Grid 1 Accent 5" w:semiHidden="0" w:uiPriority="67" w:unhideWhenUsed="0"/>
+    <w:lsdException w:name="Medium Grid 2 Accent 5" w:semiHidden="0" w:uiPriority="68" w:unhideWhenUsed="0"/>
+    <w:lsdException w:name="Medium Grid 3 Accent 5" w:semiHidden="0" w:uiPriority="69" w:unhideWhenUsed="0"/>
+    <w:lsdException w:name="Dark List Accent 5" w:semiHidden="0" w:uiPriority="70" w:unhideWhenUsed="0"/>
+    <w:lsdException w:name="Colorful Shading Accent 5" w:semiHidden="0" w:uiPriority="71" w:unhideWhenUsed="0"/>
+    <w:lsdException w:name="Colorful List Accent 5" w:semiHidden="0" w:uiPriority="72" w:unhideWhenUsed="0"/>
+    <w:lsdException w:name="Colorful Grid Accent 5" w:semiHidden="0" w:uiPriority="73" w:unhideWhenUsed="0"/>
+    <w:lsdException w:name="Light Shading Accent 6" w:semiHidden="0" w:uiPriority="60" w:unhideWhenUsed="0"/>
+    <w:lsdException w:name="Light List Accent 6" w:semiHidden="0" w:uiPriority="61" w:unhideWhenUsed="0"/>
+    <w:lsdException w:name="Light Grid Accent 6" w:semiHidden="0" w:uiPriority="62" w:unhideWhenUsed="0"/>
+    <w:lsdException w:name="Medium Shading 1 Accent 6" w:semiHidden="0" w:uiPriority="63" w:unhideWhenUsed="0"/>
+    <w:lsdException w:name="Medium Shading 2 Accent 6" w:semiHidden="0" w:uiPriority="64" w:unhideWhenUsed="0"/>
+    <w:lsdException w:name="Medium List 1 Accent 6" w:semiHidden="0" w:uiPriority="65" w:unhideWhenUsed="0"/>
+    <w:lsdException w:name="Medium List 2 Accent 6" w:semiHidden="0" w:uiPriority="66" w:unhideWhenUsed="0"/>
+    <w:lsdException w:name="Medium Grid 1 Accent 6" w:semiHidden="0" w:uiPriority="67" w:unhideWhenUsed="0"/>
+    <w:lsdException w:name="Medium Grid 2 Accent 6" w:semiHidden="0" w:uiPriority="68" w:unhideWhenUsed="0"/>
+    <w:lsdException w:name="Medium Grid 3 Accent 6" w:semiHidden="0" w:uiPriority="69" w:unhideWhenUsed="0"/>
+    <w:lsdException w:name="Dark List Accent 6" w:semiHidden="0" w:uiPriority="70" w:unhideWhenUsed="0"/>
+    <w:lsdException w:name="Colorful Shading Accent 6" w:semiHidden="0" w:uiPriority="71" w:unhideWhenUsed="0"/>
+    <w:lsdException w:name="Colorful List Accent 6" w:semiHidden="0" w:uiPriority="72" w:unhideWhenUsed="0"/>
+    <w:lsdException w:name="Colorful Grid Accent 6" w:semiHidden="0" w:uiPriority="73" w:unhideWhenUsed="0"/>
+    <w:lsdException w:name="Subtle Emphasis" w:semiHidden="0" w:uiPriority="19" w:unhideWhenUsed="0" w:qFormat="1"/>
+    <w:lsdException w:name="Intense Emphasis" w:semiHidden="0" w:uiPriority="21" w:unhideWhenUsed="0" w:qFormat="1"/>
+    <w:lsdException w:name="Subtle Reference" w:semiHidden="0" w:uiPriority="31" w:unhideWhenUsed="0" w:qFormat="1"/>
+    <w:lsdException w:name="Intense Reference" w:semiHidden="0" w:uiPriority="32" w:unhideWhenUsed="0" w:qFormat="1"/>
+    <w:lsdException w:name="Book Title" w:semiHidden="0" w:uiPriority="33" w:unhideWhenUsed="0" w:qFormat="1"/>
+    <w:lsdException w:name="Bibliography" w:uiPriority="37"/>
+    <w:lsdException w:name="TOC Heading" w:uiPriority="39" w:qFormat="1"/>
+  </w:latentStyles>
+  <w:style w:type="paragraph" w:default="1" w:styleId="Normal">
+    <w:name w:val="Normal"/>
+    <w:qFormat/>
+  </w:style>
+  <w:style w:type="character" w:default="1" w:styleId="DefaultParagraphFont">
+    <w:name w:val="Default Paragraph Font"/>
+    <w:uiPriority w:val="1"/>
+    <w:semiHidden/>
+    <w:unhideWhenUsed/>
+  </w:style>
+  <w:style w:type="table" w:default="1" w:styleId="TableNormal">
+    <w:name w:val="Normal Table"/>
+    <w:uiPriority w:val="99"/>
+    <w:semiHidden/>
+    <w:unhideWhenUsed/>
+    <w:qFormat/>
+    <w:tblPr>
+      <w:tblInd w:w="0" w:type="dxa"/>
+      <w:tblCellMar>
+        <w:top w:w="0" w:type="dxa"/>
+        <w:left w:w="108" w:type="dxa"/>
+        <w:bottom w:w="0" w:type="dxa"/>
+        <w:right w:w="108" w:type="dxa"/>
+      </w:tblCellMar>
+    </w:tblPr>
+  </w:style>
+  <w:style w:type="numbering" w:default="1" w:styleId="NoList">
+    <w:name w:val="No List"/>
+    <w:uiPriority w:val="99"/>
+    <w:semiHidden/>
+    <w:unhideWhenUsed/>
+  </w:style>
+  <w:style w:type="character" w:styleId="PlaceholderText">
+    <w:name w:val="Placeholder Text"/>
+    <w:basedOn w:val="DefaultParagraphFont"/>
+    <w:uiPriority w:val="99"/>
+    <w:semiHidden/>
+    <w:rsid w:val="00655474"/>
+    <w:rPr>
+      <w:color w:val="808080"/>
+    </w:rPr>
+  </w:style>
+</w:styles>
+</file>
+
+<file path=word/glossary/webSettings.xml><?xml version="1.0" encoding="utf-8"?>
+<w:webSettings xmlns:r="http://schemas.openxmlformats.org/officeDocument/2006/relationships" xmlns:w="http://schemas.openxmlformats.org/wordprocessingml/2006/main">
+  <w:optimizeForBrowser/>
+</w:webSettings>
+</file>
+
 <file path=word/theme/theme1.xml><?xml version="1.0" encoding="utf-8"?>
 <a:theme xmlns:a="http://schemas.openxmlformats.org/drawingml/2006/main" name="Office Theme">
   <a:themeElements>

</xml_diff>

<commit_message>
A retrieved based on Q (dQ/dx+dA/dt=0)
</commit_message>
<xml_diff>
--- a/stm/documents/sed_transport_processes/tidal_bc_analytical_solution.docx
+++ b/stm/documents/sed_transport_processes/tidal_bc_analytical_solution.docx
@@ -2606,11 +2606,19 @@
           <w:rFonts w:eastAsiaTheme="minorEastAsia"/>
         </w:rPr>
       </w:pPr>
+      <w:proofErr w:type="gramStart"/>
       <w:r>
         <w:rPr>
           <w:rFonts w:eastAsiaTheme="minorEastAsia"/>
         </w:rPr>
-        <w:t>a:  is amplitude (0.25</w:t>
+        <w:t>a</w:t>
+      </w:r>
+      <w:proofErr w:type="gramEnd"/>
+      <w:r>
+        <w:rPr>
+          <w:rFonts w:eastAsiaTheme="minorEastAsia"/>
+        </w:rPr>
+        <w:t>:  is amplitude (0.25</w:t>
       </w:r>
       <w:r>
         <w:rPr>
@@ -5944,7 +5952,13 @@
         <w:rPr>
           <w:rFonts w:eastAsiaTheme="minorEastAsia"/>
         </w:rPr>
-        <w:t xml:space="preserve">retrieving A from discharge for the sake of mass continuity </w:t>
+        <w:t>Retrieving</w:t>
+      </w:r>
+      <w:r>
+        <w:rPr>
+          <w:rFonts w:eastAsiaTheme="minorEastAsia"/>
+        </w:rPr>
+        <w:t xml:space="preserve"> A from discharge for the sake of mass continuity </w:t>
       </w:r>
     </w:p>
     <w:p>
@@ -5953,104 +5967,609 @@
           <w:rFonts w:eastAsiaTheme="minorEastAsia"/>
         </w:rPr>
       </w:pPr>
-    </w:p>
-    <w:p>
-      <w:pPr>
-        <w:rPr>
-          <w:rFonts w:ascii="Generic Sans Serif" w:hAnsi="Generic Sans Serif"/>
-          <w:color w:val="000000"/>
-        </w:rPr>
-      </w:pPr>
-      <w:r>
-        <w:rPr>
-          <w:rFonts w:ascii="Generic Sans Serif" w:hAnsi="Generic Sans Serif"/>
-          <w:color w:val="000000"/>
-        </w:rPr>
-        <w:t>diff((H+a*(cos(B*(L-x))/cos(B*L))*coa(o*t)*A*sin(B*(L-x))*sin(o*t), x)</w:t>
-      </w:r>
-    </w:p>
-    <w:p>
-      <w:pPr>
-        <w:rPr>
-          <w:rFonts w:ascii="Generic Sans Serif" w:hAnsi="Generic Sans Serif"/>
-          <w:color w:val="000000"/>
-        </w:rPr>
-      </w:pPr>
-      <w:r>
-        <w:rPr>
-          <w:rFonts w:ascii="Generic Sans Serif" w:hAnsi="Generic Sans Serif"/>
-          <w:color w:val="000000"/>
-        </w:rPr>
-        <w:t>=</w:t>
-      </w:r>
-      <w:r>
-        <w:rPr>
-          <w:rFonts w:ascii="Times New Roman" w:hAnsi="Times New Roman" w:cs="Times New Roman"/>
-          <w:noProof/>
-          <w:sz w:val="24"/>
-          <w:szCs w:val="24"/>
-        </w:rPr>
-        <w:drawing>
-          <wp:inline distT="0" distB="0" distL="0" distR="0">
-            <wp:extent cx="4865370" cy="758825"/>
-            <wp:effectExtent l="19050" t="0" r="0" b="0"/>
-            <wp:docPr id="1" name="Picture 1"/>
-            <wp:cNvGraphicFramePr>
-              <a:graphicFrameLocks xmlns:a="http://schemas.openxmlformats.org/drawingml/2006/main" noChangeAspect="1"/>
-            </wp:cNvGraphicFramePr>
-            <a:graphic xmlns:a="http://schemas.openxmlformats.org/drawingml/2006/main">
-              <a:graphicData uri="http://schemas.openxmlformats.org/drawingml/2006/picture">
-                <pic:pic xmlns:pic="http://schemas.openxmlformats.org/drawingml/2006/picture">
-                  <pic:nvPicPr>
-                    <pic:cNvPr id="0" name="Picture 1"/>
-                    <pic:cNvPicPr>
-                      <a:picLocks noChangeAspect="1" noChangeArrowheads="1"/>
-                    </pic:cNvPicPr>
-                  </pic:nvPicPr>
-                  <pic:blipFill>
-                    <a:blip r:embed="rId7" cstate="print"/>
-                    <a:srcRect/>
-                    <a:stretch>
-                      <a:fillRect/>
-                    </a:stretch>
-                  </pic:blipFill>
-                  <pic:spPr bwMode="auto">
-                    <a:xfrm>
-                      <a:off x="0" y="0"/>
-                      <a:ext cx="4865370" cy="758825"/>
-                    </a:xfrm>
-                    <a:prstGeom prst="rect">
-                      <a:avLst/>
-                    </a:prstGeom>
-                    <a:noFill/>
-                    <a:ln w="9525">
-                      <a:noFill/>
-                      <a:miter lim="800000"/>
-                      <a:headEnd/>
-                      <a:tailEnd/>
-                    </a:ln>
-                  </pic:spPr>
-                </pic:pic>
-              </a:graphicData>
-            </a:graphic>
-          </wp:inline>
-        </w:drawing>
-      </w:r>
-    </w:p>
-    <w:p>
-      <w:pPr>
-        <w:rPr>
-          <w:rFonts w:ascii="Generic Monospace" w:hAnsi="Generic Monospace"/>
-          <w:color w:val="FF0000"/>
-        </w:rPr>
-      </w:pPr>
-      <w:r>
-        <w:rPr>
-          <w:rFonts w:ascii="Generic Monospace" w:hAnsi="Generic Monospace"/>
-          <w:color w:val="FF0000"/>
-        </w:rPr>
-        <w:t>int(-diff(H+a*(cos(B*(L-x))/cos(B*L))*coa(o*t)*A*sin(B*(L-x))*sin(o*t), x), t)</w:t>
-      </w:r>
+      <m:oMathPara>
+        <m:oMath>
+          <m:sSub>
+            <m:sSubPr>
+              <m:ctrlPr>
+                <w:rPr>
+                  <w:rFonts w:ascii="Cambria Math" w:eastAsiaTheme="minorEastAsia" w:hAnsi="Cambria Math"/>
+                  <w:i/>
+                </w:rPr>
+              </m:ctrlPr>
+            </m:sSubPr>
+            <m:e>
+              <m:r>
+                <w:rPr>
+                  <w:rFonts w:ascii="Cambria Math" w:eastAsiaTheme="minorEastAsia" w:hAnsi="Cambria Math"/>
+                </w:rPr>
+                <m:t>Q</m:t>
+              </m:r>
+            </m:e>
+            <m:sub>
+              <m:r>
+                <w:rPr>
+                  <w:rFonts w:ascii="Cambria Math" w:eastAsiaTheme="minorEastAsia" w:hAnsi="Cambria Math"/>
+                </w:rPr>
+                <m:t>x</m:t>
+              </m:r>
+            </m:sub>
+          </m:sSub>
+          <m:r>
+            <w:rPr>
+              <w:rFonts w:ascii="Cambria Math" w:eastAsiaTheme="minorEastAsia" w:hAnsi="Cambria Math"/>
+            </w:rPr>
+            <m:t>=w</m:t>
+          </m:r>
+          <m:d>
+            <m:dPr>
+              <m:begChr m:val="{"/>
+              <m:endChr m:val="}"/>
+              <m:ctrlPr>
+                <w:rPr>
+                  <w:rFonts w:ascii="Cambria Math" w:eastAsiaTheme="minorEastAsia" w:hAnsi="Cambria Math"/>
+                </w:rPr>
+              </m:ctrlPr>
+            </m:dPr>
+            <m:e>
+              <m:r>
+                <m:rPr>
+                  <m:sty m:val="p"/>
+                </m:rPr>
+                <w:rPr>
+                  <w:rFonts w:ascii="Cambria Math" w:eastAsiaTheme="minorEastAsia"/>
+                </w:rPr>
+                <m:t>-</m:t>
+              </m:r>
+              <m:r>
+                <m:rPr>
+                  <m:sty m:val="p"/>
+                </m:rPr>
+                <w:rPr>
+                  <w:rFonts w:ascii="Cambria Math" w:eastAsiaTheme="minorEastAsia"/>
+                </w:rPr>
+                <m:t>H</m:t>
+              </m:r>
+              <m:sSub>
+                <m:sSubPr>
+                  <m:ctrlPr>
+                    <w:rPr>
+                      <w:rFonts w:ascii="Cambria Math" w:eastAsiaTheme="minorEastAsia" w:hAnsi="Cambria Math"/>
+                      <w:i/>
+                    </w:rPr>
+                  </m:ctrlPr>
+                </m:sSubPr>
+                <m:e>
+                  <m:r>
+                    <w:rPr>
+                      <w:rFonts w:ascii="Cambria Math" w:eastAsiaTheme="minorEastAsia" w:hAnsi="Cambria Math"/>
+                    </w:rPr>
+                    <m:t>A</m:t>
+                  </m:r>
+                </m:e>
+                <m:sub>
+                  <m:r>
+                    <w:rPr>
+                      <w:rFonts w:ascii="Cambria Math" w:eastAsiaTheme="minorEastAsia" w:hAnsi="Cambria Math"/>
+                    </w:rPr>
+                    <m:t>0</m:t>
+                  </m:r>
+                </m:sub>
+              </m:sSub>
+              <m:sSub>
+                <m:sSubPr>
+                  <m:ctrlPr>
+                    <w:rPr>
+                      <w:rFonts w:ascii="Cambria Math" w:eastAsiaTheme="minorEastAsia" w:hAnsi="Cambria Math"/>
+                    </w:rPr>
+                  </m:ctrlPr>
+                </m:sSubPr>
+                <m:e>
+                  <m:r>
+                    <m:rPr>
+                      <m:sty m:val="p"/>
+                    </m:rPr>
+                    <w:rPr>
+                      <w:rFonts w:ascii="Cambria Math" w:eastAsiaTheme="minorEastAsia" w:hAnsi="Cambria Math"/>
+                    </w:rPr>
+                    <m:t>B</m:t>
+                  </m:r>
+                </m:e>
+                <m:sub>
+                  <m:r>
+                    <m:rPr>
+                      <m:sty m:val="p"/>
+                    </m:rPr>
+                    <w:rPr>
+                      <w:rFonts w:ascii="Cambria Math" w:eastAsiaTheme="minorEastAsia" w:hAnsi="Cambria Math"/>
+                    </w:rPr>
+                    <m:t>0</m:t>
+                  </m:r>
+                </m:sub>
+              </m:sSub>
+              <m:func>
+                <m:funcPr>
+                  <m:ctrlPr>
+                    <w:rPr>
+                      <w:rFonts w:ascii="Cambria Math" w:eastAsiaTheme="minorEastAsia" w:hAnsi="Cambria Math"/>
+                    </w:rPr>
+                  </m:ctrlPr>
+                </m:funcPr>
+                <m:fName>
+                  <m:r>
+                    <m:rPr>
+                      <m:sty m:val="p"/>
+                    </m:rPr>
+                    <w:rPr>
+                      <w:rFonts w:ascii="Cambria Math" w:eastAsiaTheme="minorEastAsia" w:hAnsi="Cambria Math"/>
+                    </w:rPr>
+                    <m:t>cos</m:t>
+                  </m:r>
+                </m:fName>
+                <m:e>
+                  <m:d>
+                    <m:dPr>
+                      <m:ctrlPr>
+                        <w:rPr>
+                          <w:rFonts w:ascii="Cambria Math" w:eastAsiaTheme="minorEastAsia" w:hAnsi="Cambria Math"/>
+                          <w:i/>
+                        </w:rPr>
+                      </m:ctrlPr>
+                    </m:dPr>
+                    <m:e>
+                      <m:sSub>
+                        <m:sSubPr>
+                          <m:ctrlPr>
+                            <w:rPr>
+                              <w:rFonts w:ascii="Cambria Math" w:eastAsiaTheme="minorEastAsia" w:hAnsi="Cambria Math"/>
+                              <w:i/>
+                            </w:rPr>
+                          </m:ctrlPr>
+                        </m:sSubPr>
+                        <m:e>
+                          <m:r>
+                            <w:rPr>
+                              <w:rFonts w:ascii="Cambria Math" w:eastAsiaTheme="minorEastAsia" w:hAnsi="Cambria Math"/>
+                            </w:rPr>
+                            <m:t>B</m:t>
+                          </m:r>
+                        </m:e>
+                        <m:sub>
+                          <m:r>
+                            <w:rPr>
+                              <w:rFonts w:ascii="Cambria Math" w:eastAsiaTheme="minorEastAsia" w:hAnsi="Cambria Math"/>
+                            </w:rPr>
+                            <m:t>0</m:t>
+                          </m:r>
+                        </m:sub>
+                      </m:sSub>
+                      <m:d>
+                        <m:dPr>
+                          <m:ctrlPr>
+                            <w:rPr>
+                              <w:rFonts w:ascii="Cambria Math" w:eastAsiaTheme="minorEastAsia" w:hAnsi="Cambria Math"/>
+                              <w:i/>
+                            </w:rPr>
+                          </m:ctrlPr>
+                        </m:dPr>
+                        <m:e>
+                          <m:r>
+                            <w:rPr>
+                              <w:rFonts w:ascii="Cambria Math" w:eastAsiaTheme="minorEastAsia" w:hAnsi="Cambria Math"/>
+                            </w:rPr>
+                            <m:t>L-x</m:t>
+                          </m:r>
+                        </m:e>
+                      </m:d>
+                    </m:e>
+                  </m:d>
+                  <m:ctrlPr>
+                    <w:rPr>
+                      <w:rFonts w:ascii="Cambria Math" w:eastAsiaTheme="minorEastAsia" w:hAnsi="Cambria Math"/>
+                      <w:i/>
+                    </w:rPr>
+                  </m:ctrlPr>
+                </m:e>
+              </m:func>
+              <m:func>
+                <m:funcPr>
+                  <m:ctrlPr>
+                    <w:rPr>
+                      <w:rFonts w:ascii="Cambria Math" w:eastAsiaTheme="minorEastAsia" w:hAnsi="Cambria Math"/>
+                      <w:i/>
+                    </w:rPr>
+                  </m:ctrlPr>
+                </m:funcPr>
+                <m:fName>
+                  <m:r>
+                    <m:rPr>
+                      <m:sty m:val="p"/>
+                    </m:rPr>
+                    <w:rPr>
+                      <w:rFonts w:ascii="Cambria Math" w:eastAsiaTheme="minorEastAsia" w:hAnsi="Cambria Math"/>
+                    </w:rPr>
+                    <m:t>sin</m:t>
+                  </m:r>
+                </m:fName>
+                <m:e>
+                  <m:d>
+                    <m:dPr>
+                      <m:ctrlPr>
+                        <w:rPr>
+                          <w:rFonts w:ascii="Cambria Math" w:eastAsiaTheme="minorEastAsia" w:hAnsi="Cambria Math"/>
+                          <w:i/>
+                        </w:rPr>
+                      </m:ctrlPr>
+                    </m:dPr>
+                    <m:e>
+                      <m:sSub>
+                        <m:sSubPr>
+                          <m:ctrlPr>
+                            <w:rPr>
+                              <w:rFonts w:ascii="Cambria Math" w:eastAsiaTheme="minorEastAsia" w:hAnsi="Cambria Math"/>
+                              <w:i/>
+                            </w:rPr>
+                          </m:ctrlPr>
+                        </m:sSubPr>
+                        <m:e>
+                          <m:r>
+                            <w:rPr>
+                              <w:rFonts w:ascii="Cambria Math" w:eastAsiaTheme="minorEastAsia" w:hAnsi="Cambria Math"/>
+                            </w:rPr>
+                            <m:t>ω</m:t>
+                          </m:r>
+                        </m:e>
+                        <m:sub>
+                          <m:r>
+                            <w:rPr>
+                              <w:rFonts w:ascii="Cambria Math" w:eastAsiaTheme="minorEastAsia" w:hAnsi="Cambria Math"/>
+                            </w:rPr>
+                            <m:t>t</m:t>
+                          </m:r>
+                        </m:sub>
+                      </m:sSub>
+                      <m:r>
+                        <w:rPr>
+                          <w:rFonts w:ascii="Cambria Math" w:eastAsiaTheme="minorEastAsia" w:hAnsi="Cambria Math"/>
+                        </w:rPr>
+                        <m:t>t</m:t>
+                      </m:r>
+                    </m:e>
+                  </m:d>
+                </m:e>
+              </m:func>
+              <m:r>
+                <m:rPr>
+                  <m:sty m:val="p"/>
+                </m:rPr>
+                <w:rPr>
+                  <w:rFonts w:ascii="Cambria Math" w:eastAsiaTheme="minorEastAsia"/>
+                </w:rPr>
+                <m:t>-</m:t>
+              </m:r>
+              <m:f>
+                <m:fPr>
+                  <m:ctrlPr>
+                    <w:rPr>
+                      <w:rFonts w:ascii="Cambria Math" w:eastAsiaTheme="minorEastAsia" w:hAnsi="Cambria Math"/>
+                      <w:i/>
+                    </w:rPr>
+                  </m:ctrlPr>
+                </m:fPr>
+                <m:num>
+                  <m:r>
+                    <w:rPr>
+                      <w:rFonts w:ascii="Cambria Math" w:eastAsiaTheme="minorEastAsia" w:hAnsi="Cambria Math"/>
+                    </w:rPr>
+                    <m:t>a</m:t>
+                  </m:r>
+                  <m:sSub>
+                    <m:sSubPr>
+                      <m:ctrlPr>
+                        <w:rPr>
+                          <w:rFonts w:ascii="Cambria Math" w:eastAsiaTheme="minorEastAsia" w:hAnsi="Cambria Math"/>
+                          <w:i/>
+                        </w:rPr>
+                      </m:ctrlPr>
+                    </m:sSubPr>
+                    <m:e>
+                      <m:r>
+                        <w:rPr>
+                          <w:rFonts w:ascii="Cambria Math" w:eastAsiaTheme="minorEastAsia" w:hAnsi="Cambria Math"/>
+                        </w:rPr>
+                        <m:t>A</m:t>
+                      </m:r>
+                    </m:e>
+                    <m:sub>
+                      <m:r>
+                        <w:rPr>
+                          <w:rFonts w:ascii="Cambria Math" w:eastAsiaTheme="minorEastAsia" w:hAnsi="Cambria Math"/>
+                        </w:rPr>
+                        <m:t>0</m:t>
+                      </m:r>
+                    </m:sub>
+                  </m:sSub>
+                  <m:func>
+                    <m:funcPr>
+                      <m:ctrlPr>
+                        <w:rPr>
+                          <w:rFonts w:ascii="Cambria Math" w:eastAsiaTheme="minorEastAsia" w:hAnsi="Cambria Math"/>
+                          <w:i/>
+                        </w:rPr>
+                      </m:ctrlPr>
+                    </m:funcPr>
+                    <m:fName>
+                      <m:sSub>
+                        <m:sSubPr>
+                          <m:ctrlPr>
+                            <w:rPr>
+                              <w:rFonts w:ascii="Cambria Math" w:eastAsiaTheme="minorEastAsia" w:hAnsi="Cambria Math"/>
+                              <w:i/>
+                            </w:rPr>
+                          </m:ctrlPr>
+                        </m:sSubPr>
+                        <m:e>
+                          <m:r>
+                            <w:rPr>
+                              <w:rFonts w:ascii="Cambria Math" w:eastAsiaTheme="minorEastAsia" w:hAnsi="Cambria Math"/>
+                            </w:rPr>
+                            <m:t>B</m:t>
+                          </m:r>
+                        </m:e>
+                        <m:sub>
+                          <m:r>
+                            <w:rPr>
+                              <w:rFonts w:ascii="Cambria Math" w:eastAsiaTheme="minorEastAsia" w:hAnsi="Cambria Math"/>
+                            </w:rPr>
+                            <m:t>0</m:t>
+                          </m:r>
+                        </m:sub>
+                      </m:sSub>
+                      <m:r>
+                        <m:rPr>
+                          <m:sty m:val="p"/>
+                        </m:rPr>
+                        <w:rPr>
+                          <w:rFonts w:ascii="Cambria Math" w:eastAsiaTheme="minorEastAsia" w:hAnsi="Cambria Math"/>
+                        </w:rPr>
+                        <m:t>sin</m:t>
+                      </m:r>
+                    </m:fName>
+                    <m:e>
+                      <m:d>
+                        <m:dPr>
+                          <m:ctrlPr>
+                            <w:rPr>
+                              <w:rFonts w:ascii="Cambria Math" w:eastAsiaTheme="minorEastAsia" w:hAnsi="Cambria Math"/>
+                              <w:i/>
+                            </w:rPr>
+                          </m:ctrlPr>
+                        </m:dPr>
+                        <m:e>
+                          <m:sSub>
+                            <m:sSubPr>
+                              <m:ctrlPr>
+                                <w:rPr>
+                                  <w:rFonts w:ascii="Cambria Math" w:eastAsiaTheme="minorEastAsia" w:hAnsi="Cambria Math"/>
+                                  <w:i/>
+                                </w:rPr>
+                              </m:ctrlPr>
+                            </m:sSubPr>
+                            <m:e>
+                              <m:r>
+                                <w:rPr>
+                                  <w:rFonts w:ascii="Cambria Math" w:eastAsiaTheme="minorEastAsia" w:hAnsi="Cambria Math"/>
+                                </w:rPr>
+                                <m:t>ω</m:t>
+                              </m:r>
+                            </m:e>
+                            <m:sub>
+                              <m:r>
+                                <w:rPr>
+                                  <w:rFonts w:ascii="Cambria Math" w:eastAsiaTheme="minorEastAsia" w:hAnsi="Cambria Math"/>
+                                </w:rPr>
+                                <m:t>t</m:t>
+                              </m:r>
+                            </m:sub>
+                          </m:sSub>
+                          <m:r>
+                            <w:rPr>
+                              <w:rFonts w:ascii="Cambria Math" w:eastAsiaTheme="minorEastAsia" w:hAnsi="Cambria Math"/>
+                            </w:rPr>
+                            <m:t>t</m:t>
+                          </m:r>
+                        </m:e>
+                      </m:d>
+                      <m:r>
+                        <m:rPr>
+                          <m:sty m:val="p"/>
+                        </m:rPr>
+                        <w:rPr>
+                          <w:rFonts w:ascii="Cambria Math" w:eastAsiaTheme="minorEastAsia" w:hAnsi="Cambria Math"/>
+                        </w:rPr>
+                        <m:t>cos⁡</m:t>
+                      </m:r>
+                      <m:r>
+                        <w:rPr>
+                          <w:rFonts w:ascii="Cambria Math" w:eastAsiaTheme="minorEastAsia" w:hAnsi="Cambria Math"/>
+                        </w:rPr>
+                        <m:t>(</m:t>
+                      </m:r>
+                      <m:sSub>
+                        <m:sSubPr>
+                          <m:ctrlPr>
+                            <w:rPr>
+                              <w:rFonts w:ascii="Cambria Math" w:eastAsiaTheme="minorEastAsia" w:hAnsi="Cambria Math"/>
+                              <w:i/>
+                            </w:rPr>
+                          </m:ctrlPr>
+                        </m:sSubPr>
+                        <m:e>
+                          <m:r>
+                            <w:rPr>
+                              <w:rFonts w:ascii="Cambria Math" w:eastAsiaTheme="minorEastAsia" w:hAnsi="Cambria Math"/>
+                            </w:rPr>
+                            <m:t>ω</m:t>
+                          </m:r>
+                        </m:e>
+                        <m:sub>
+                          <m:r>
+                            <w:rPr>
+                              <w:rFonts w:ascii="Cambria Math" w:eastAsiaTheme="minorEastAsia" w:hAnsi="Cambria Math"/>
+                            </w:rPr>
+                            <m:t>t</m:t>
+                          </m:r>
+                        </m:sub>
+                      </m:sSub>
+                      <m:r>
+                        <w:rPr>
+                          <w:rFonts w:ascii="Cambria Math" w:eastAsiaTheme="minorEastAsia" w:hAnsi="Cambria Math"/>
+                        </w:rPr>
+                        <m:t>t)</m:t>
+                      </m:r>
+                    </m:e>
+                  </m:func>
+                </m:num>
+                <m:den>
+                  <m:r>
+                    <m:rPr>
+                      <m:sty m:val="p"/>
+                    </m:rPr>
+                    <w:rPr>
+                      <w:rFonts w:ascii="Cambria Math" w:eastAsiaTheme="minorEastAsia" w:hAnsi="Cambria Math"/>
+                    </w:rPr>
+                    <m:t>cos⁡(</m:t>
+                  </m:r>
+                  <m:sSub>
+                    <m:sSubPr>
+                      <m:ctrlPr>
+                        <w:rPr>
+                          <w:rFonts w:ascii="Cambria Math" w:eastAsiaTheme="minorEastAsia" w:hAnsi="Cambria Math"/>
+                        </w:rPr>
+                      </m:ctrlPr>
+                    </m:sSubPr>
+                    <m:e>
+                      <m:r>
+                        <m:rPr>
+                          <m:sty m:val="p"/>
+                        </m:rPr>
+                        <w:rPr>
+                          <w:rFonts w:ascii="Cambria Math" w:eastAsiaTheme="minorEastAsia" w:hAnsi="Cambria Math"/>
+                        </w:rPr>
+                        <m:t>B</m:t>
+                      </m:r>
+                    </m:e>
+                    <m:sub>
+                      <m:r>
+                        <m:rPr>
+                          <m:sty m:val="p"/>
+                        </m:rPr>
+                        <w:rPr>
+                          <w:rFonts w:ascii="Cambria Math" w:eastAsiaTheme="minorEastAsia" w:hAnsi="Cambria Math"/>
+                        </w:rPr>
+                        <m:t>0</m:t>
+                      </m:r>
+                    </m:sub>
+                  </m:sSub>
+                  <m:r>
+                    <m:rPr>
+                      <m:sty m:val="p"/>
+                    </m:rPr>
+                    <w:rPr>
+                      <w:rFonts w:ascii="Cambria Math" w:eastAsiaTheme="minorEastAsia" w:hAnsi="Cambria Math"/>
+                    </w:rPr>
+                    <m:t>L)</m:t>
+                  </m:r>
+                </m:den>
+              </m:f>
+              <m:func>
+                <m:funcPr>
+                  <m:ctrlPr>
+                    <w:rPr>
+                      <w:rFonts w:ascii="Cambria Math" w:eastAsiaTheme="minorEastAsia" w:hAnsi="Cambria Math"/>
+                    </w:rPr>
+                  </m:ctrlPr>
+                </m:funcPr>
+                <m:fName>
+                  <m:r>
+                    <m:rPr>
+                      <m:sty m:val="p"/>
+                    </m:rPr>
+                    <w:rPr>
+                      <w:rFonts w:ascii="Cambria Math" w:eastAsiaTheme="minorEastAsia" w:hAnsi="Cambria Math"/>
+                    </w:rPr>
+                    <m:t>cos</m:t>
+                  </m:r>
+                </m:fName>
+                <m:e>
+                  <m:d>
+                    <m:dPr>
+                      <m:ctrlPr>
+                        <w:rPr>
+                          <w:rFonts w:ascii="Cambria Math" w:eastAsiaTheme="minorEastAsia" w:hAnsi="Cambria Math"/>
+                          <w:i/>
+                        </w:rPr>
+                      </m:ctrlPr>
+                    </m:dPr>
+                    <m:e>
+                      <m:sSub>
+                        <m:sSubPr>
+                          <m:ctrlPr>
+                            <w:rPr>
+                              <w:rFonts w:ascii="Cambria Math" w:eastAsiaTheme="minorEastAsia" w:hAnsi="Cambria Math"/>
+                              <w:i/>
+                            </w:rPr>
+                          </m:ctrlPr>
+                        </m:sSubPr>
+                        <m:e>
+                          <m:r>
+                            <w:rPr>
+                              <w:rFonts w:ascii="Cambria Math" w:eastAsiaTheme="minorEastAsia" w:hAnsi="Cambria Math"/>
+                            </w:rPr>
+                            <m:t>2B</m:t>
+                          </m:r>
+                        </m:e>
+                        <m:sub>
+                          <m:r>
+                            <w:rPr>
+                              <w:rFonts w:ascii="Cambria Math" w:eastAsiaTheme="minorEastAsia" w:hAnsi="Cambria Math"/>
+                            </w:rPr>
+                            <m:t>0</m:t>
+                          </m:r>
+                        </m:sub>
+                      </m:sSub>
+                      <m:d>
+                        <m:dPr>
+                          <m:ctrlPr>
+                            <w:rPr>
+                              <w:rFonts w:ascii="Cambria Math" w:eastAsiaTheme="minorEastAsia" w:hAnsi="Cambria Math"/>
+                              <w:i/>
+                            </w:rPr>
+                          </m:ctrlPr>
+                        </m:dPr>
+                        <m:e>
+                          <m:r>
+                            <w:rPr>
+                              <w:rFonts w:ascii="Cambria Math" w:eastAsiaTheme="minorEastAsia" w:hAnsi="Cambria Math"/>
+                            </w:rPr>
+                            <m:t>L-x</m:t>
+                          </m:r>
+                        </m:e>
+                      </m:d>
+                    </m:e>
+                  </m:d>
+                  <m:ctrlPr>
+                    <w:rPr>
+                      <w:rFonts w:ascii="Cambria Math" w:eastAsiaTheme="minorEastAsia" w:hAnsi="Cambria Math"/>
+                      <w:i/>
+                    </w:rPr>
+                  </m:ctrlPr>
+                </m:e>
+              </m:func>
+            </m:e>
+          </m:d>
+        </m:oMath>
+      </m:oMathPara>
     </w:p>
     <w:p>
       <w:pPr>
@@ -6058,59 +6577,625 @@
           <w:rFonts w:eastAsiaTheme="minorEastAsia"/>
         </w:rPr>
       </w:pPr>
-      <w:r>
+      <m:oMathPara>
+        <m:oMathParaPr>
+          <m:jc m:val="left"/>
+        </m:oMathParaPr>
+        <m:oMath>
+          <m:r>
+            <w:rPr>
+              <w:rFonts w:ascii="Cambria Math" w:eastAsiaTheme="minorEastAsia" w:hAnsi="Cambria Math"/>
+            </w:rPr>
+            <m:t>A=-</m:t>
+          </m:r>
+          <m:nary>
+            <m:naryPr>
+              <m:limLoc m:val="undOvr"/>
+              <m:subHide m:val="on"/>
+              <m:supHide m:val="on"/>
+              <m:ctrlPr>
+                <w:rPr>
+                  <w:rFonts w:ascii="Cambria Math" w:eastAsiaTheme="minorEastAsia" w:hAnsi="Cambria Math"/>
+                  <w:i/>
+                </w:rPr>
+              </m:ctrlPr>
+            </m:naryPr>
+            <m:sub/>
+            <m:sup/>
+            <m:e>
+              <m:sSub>
+                <m:sSubPr>
+                  <m:ctrlPr>
+                    <w:rPr>
+                      <w:rFonts w:ascii="Cambria Math" w:eastAsiaTheme="minorEastAsia" w:hAnsi="Cambria Math"/>
+                      <w:i/>
+                    </w:rPr>
+                  </m:ctrlPr>
+                </m:sSubPr>
+                <m:e>
+                  <m:r>
+                    <w:rPr>
+                      <w:rFonts w:ascii="Cambria Math" w:eastAsiaTheme="minorEastAsia" w:hAnsi="Cambria Math"/>
+                    </w:rPr>
+                    <m:t>Q</m:t>
+                  </m:r>
+                </m:e>
+                <m:sub>
+                  <m:r>
+                    <w:rPr>
+                      <w:rFonts w:ascii="Cambria Math" w:eastAsiaTheme="minorEastAsia" w:hAnsi="Cambria Math"/>
+                    </w:rPr>
+                    <m:t>x</m:t>
+                  </m:r>
+                </m:sub>
+              </m:sSub>
+              <m:r>
+                <w:rPr>
+                  <w:rFonts w:ascii="Cambria Math" w:eastAsiaTheme="minorEastAsia" w:hAnsi="Cambria Math"/>
+                </w:rPr>
+                <m:t>dt</m:t>
+              </m:r>
+            </m:e>
+          </m:nary>
+        </m:oMath>
+      </m:oMathPara>
+    </w:p>
+    <w:p>
+      <w:pPr>
         <w:rPr>
-          <w:rFonts w:ascii="Times New Roman" w:hAnsi="Times New Roman" w:cs="Times New Roman"/>
-          <w:noProof/>
-          <w:sz w:val="24"/>
-          <w:szCs w:val="24"/>
+          <w:rFonts w:eastAsiaTheme="minorEastAsia"/>
         </w:rPr>
-        <w:drawing>
-          <wp:inline distT="0" distB="0" distL="0" distR="0">
-            <wp:extent cx="5426075" cy="854075"/>
-            <wp:effectExtent l="19050" t="0" r="3175" b="0"/>
-            <wp:docPr id="4" name="Picture 4"/>
-            <wp:cNvGraphicFramePr>
-              <a:graphicFrameLocks xmlns:a="http://schemas.openxmlformats.org/drawingml/2006/main" noChangeAspect="1"/>
-            </wp:cNvGraphicFramePr>
-            <a:graphic xmlns:a="http://schemas.openxmlformats.org/drawingml/2006/main">
-              <a:graphicData uri="http://schemas.openxmlformats.org/drawingml/2006/picture">
-                <pic:pic xmlns:pic="http://schemas.openxmlformats.org/drawingml/2006/picture">
-                  <pic:nvPicPr>
-                    <pic:cNvPr id="0" name="Picture 4"/>
-                    <pic:cNvPicPr>
-                      <a:picLocks noChangeAspect="1" noChangeArrowheads="1"/>
-                    </pic:cNvPicPr>
-                  </pic:nvPicPr>
-                  <pic:blipFill>
-                    <a:blip r:embed="rId8" cstate="print"/>
-                    <a:srcRect/>
-                    <a:stretch>
-                      <a:fillRect/>
-                    </a:stretch>
-                  </pic:blipFill>
-                  <pic:spPr bwMode="auto">
-                    <a:xfrm>
-                      <a:off x="0" y="0"/>
-                      <a:ext cx="5426075" cy="854075"/>
-                    </a:xfrm>
-                    <a:prstGeom prst="rect">
-                      <a:avLst/>
-                    </a:prstGeom>
-                    <a:noFill/>
-                    <a:ln w="9525">
-                      <a:noFill/>
-                      <a:miter lim="800000"/>
-                      <a:headEnd/>
-                      <a:tailEnd/>
-                    </a:ln>
-                  </pic:spPr>
-                </pic:pic>
-              </a:graphicData>
-            </a:graphic>
-          </wp:inline>
-        </w:drawing>
-      </w:r>
+      </w:pPr>
+      <m:oMathPara>
+        <m:oMath>
+          <m:r>
+            <w:rPr>
+              <w:rFonts w:ascii="Cambria Math" w:eastAsiaTheme="minorEastAsia" w:hAnsi="Cambria Math"/>
+            </w:rPr>
+            <m:t>A=w</m:t>
+          </m:r>
+          <m:sSub>
+            <m:sSubPr>
+              <m:ctrlPr>
+                <w:rPr>
+                  <w:rFonts w:ascii="Cambria Math" w:eastAsiaTheme="minorEastAsia" w:hAnsi="Cambria Math"/>
+                  <w:i/>
+                </w:rPr>
+              </m:ctrlPr>
+            </m:sSubPr>
+            <m:e>
+              <m:r>
+                <w:rPr>
+                  <w:rFonts w:ascii="Cambria Math" w:eastAsiaTheme="minorEastAsia" w:hAnsi="Cambria Math"/>
+                </w:rPr>
+                <m:t>A</m:t>
+              </m:r>
+            </m:e>
+            <m:sub>
+              <m:r>
+                <w:rPr>
+                  <w:rFonts w:ascii="Cambria Math" w:eastAsiaTheme="minorEastAsia" w:hAnsi="Cambria Math"/>
+                </w:rPr>
+                <m:t>0</m:t>
+              </m:r>
+            </m:sub>
+          </m:sSub>
+          <m:sSub>
+            <m:sSubPr>
+              <m:ctrlPr>
+                <w:rPr>
+                  <w:rFonts w:ascii="Cambria Math" w:eastAsiaTheme="minorEastAsia" w:hAnsi="Cambria Math"/>
+                </w:rPr>
+              </m:ctrlPr>
+            </m:sSubPr>
+            <m:e>
+              <m:r>
+                <m:rPr>
+                  <m:sty m:val="p"/>
+                </m:rPr>
+                <w:rPr>
+                  <w:rFonts w:ascii="Cambria Math" w:eastAsiaTheme="minorEastAsia" w:hAnsi="Cambria Math"/>
+                </w:rPr>
+                <m:t>B</m:t>
+              </m:r>
+            </m:e>
+            <m:sub>
+              <m:r>
+                <m:rPr>
+                  <m:sty m:val="p"/>
+                </m:rPr>
+                <w:rPr>
+                  <w:rFonts w:ascii="Cambria Math" w:eastAsiaTheme="minorEastAsia" w:hAnsi="Cambria Math"/>
+                </w:rPr>
+                <m:t>0</m:t>
+              </m:r>
+            </m:sub>
+          </m:sSub>
+          <m:d>
+            <m:dPr>
+              <m:begChr m:val="{"/>
+              <m:endChr m:val="}"/>
+              <m:ctrlPr>
+                <w:rPr>
+                  <w:rFonts w:ascii="Cambria Math" w:eastAsiaTheme="minorEastAsia" w:hAnsi="Cambria Math"/>
+                </w:rPr>
+              </m:ctrlPr>
+            </m:dPr>
+            <m:e>
+              <m:r>
+                <m:rPr>
+                  <m:sty m:val="p"/>
+                </m:rPr>
+                <w:rPr>
+                  <w:rFonts w:ascii="Cambria Math" w:eastAsiaTheme="minorEastAsia"/>
+                </w:rPr>
+                <m:t>-</m:t>
+              </m:r>
+              <m:r>
+                <m:rPr>
+                  <m:sty m:val="p"/>
+                </m:rPr>
+                <w:rPr>
+                  <w:rFonts w:ascii="Cambria Math" w:eastAsiaTheme="minorEastAsia"/>
+                </w:rPr>
+                <m:t>H</m:t>
+              </m:r>
+              <m:func>
+                <m:funcPr>
+                  <m:ctrlPr>
+                    <w:rPr>
+                      <w:rFonts w:ascii="Cambria Math" w:eastAsiaTheme="minorEastAsia" w:hAnsi="Cambria Math"/>
+                    </w:rPr>
+                  </m:ctrlPr>
+                </m:funcPr>
+                <m:fName>
+                  <m:r>
+                    <m:rPr>
+                      <m:sty m:val="p"/>
+                    </m:rPr>
+                    <w:rPr>
+                      <w:rFonts w:ascii="Cambria Math" w:eastAsiaTheme="minorEastAsia" w:hAnsi="Cambria Math"/>
+                    </w:rPr>
+                    <m:t>cos</m:t>
+                  </m:r>
+                </m:fName>
+                <m:e>
+                  <m:d>
+                    <m:dPr>
+                      <m:ctrlPr>
+                        <w:rPr>
+                          <w:rFonts w:ascii="Cambria Math" w:eastAsiaTheme="minorEastAsia" w:hAnsi="Cambria Math"/>
+                          <w:i/>
+                        </w:rPr>
+                      </m:ctrlPr>
+                    </m:dPr>
+                    <m:e>
+                      <m:sSub>
+                        <m:sSubPr>
+                          <m:ctrlPr>
+                            <w:rPr>
+                              <w:rFonts w:ascii="Cambria Math" w:eastAsiaTheme="minorEastAsia" w:hAnsi="Cambria Math"/>
+                              <w:i/>
+                            </w:rPr>
+                          </m:ctrlPr>
+                        </m:sSubPr>
+                        <m:e>
+                          <m:r>
+                            <w:rPr>
+                              <w:rFonts w:ascii="Cambria Math" w:eastAsiaTheme="minorEastAsia" w:hAnsi="Cambria Math"/>
+                            </w:rPr>
+                            <m:t>B</m:t>
+                          </m:r>
+                        </m:e>
+                        <m:sub>
+                          <m:r>
+                            <w:rPr>
+                              <w:rFonts w:ascii="Cambria Math" w:eastAsiaTheme="minorEastAsia" w:hAnsi="Cambria Math"/>
+                            </w:rPr>
+                            <m:t>0</m:t>
+                          </m:r>
+                        </m:sub>
+                      </m:sSub>
+                      <m:d>
+                        <m:dPr>
+                          <m:ctrlPr>
+                            <w:rPr>
+                              <w:rFonts w:ascii="Cambria Math" w:eastAsiaTheme="minorEastAsia" w:hAnsi="Cambria Math"/>
+                              <w:i/>
+                            </w:rPr>
+                          </m:ctrlPr>
+                        </m:dPr>
+                        <m:e>
+                          <m:r>
+                            <w:rPr>
+                              <w:rFonts w:ascii="Cambria Math" w:eastAsiaTheme="minorEastAsia" w:hAnsi="Cambria Math"/>
+                            </w:rPr>
+                            <m:t>L-x</m:t>
+                          </m:r>
+                        </m:e>
+                      </m:d>
+                    </m:e>
+                  </m:d>
+                  <m:ctrlPr>
+                    <w:rPr>
+                      <w:rFonts w:ascii="Cambria Math" w:eastAsiaTheme="minorEastAsia" w:hAnsi="Cambria Math"/>
+                      <w:i/>
+                    </w:rPr>
+                  </m:ctrlPr>
+                </m:e>
+              </m:func>
+              <m:f>
+                <m:fPr>
+                  <m:ctrlPr>
+                    <w:rPr>
+                      <w:rFonts w:ascii="Cambria Math" w:eastAsiaTheme="minorEastAsia" w:hAnsi="Cambria Math"/>
+                      <w:i/>
+                    </w:rPr>
+                  </m:ctrlPr>
+                </m:fPr>
+                <m:num>
+                  <m:func>
+                    <m:funcPr>
+                      <m:ctrlPr>
+                        <w:rPr>
+                          <w:rFonts w:ascii="Cambria Math" w:eastAsiaTheme="minorEastAsia" w:hAnsi="Cambria Math"/>
+                          <w:i/>
+                        </w:rPr>
+                      </m:ctrlPr>
+                    </m:funcPr>
+                    <m:fName>
+                      <m:r>
+                        <m:rPr>
+                          <m:sty m:val="p"/>
+                        </m:rPr>
+                        <w:rPr>
+                          <w:rFonts w:ascii="Cambria Math" w:eastAsiaTheme="minorEastAsia" w:hAnsi="Cambria Math"/>
+                        </w:rPr>
+                        <m:t>cos</m:t>
+                      </m:r>
+                    </m:fName>
+                    <m:e>
+                      <m:d>
+                        <m:dPr>
+                          <m:ctrlPr>
+                            <w:rPr>
+                              <w:rFonts w:ascii="Cambria Math" w:eastAsiaTheme="minorEastAsia" w:hAnsi="Cambria Math"/>
+                              <w:i/>
+                            </w:rPr>
+                          </m:ctrlPr>
+                        </m:dPr>
+                        <m:e>
+                          <m:sSub>
+                            <m:sSubPr>
+                              <m:ctrlPr>
+                                <w:rPr>
+                                  <w:rFonts w:ascii="Cambria Math" w:eastAsiaTheme="minorEastAsia" w:hAnsi="Cambria Math"/>
+                                  <w:i/>
+                                </w:rPr>
+                              </m:ctrlPr>
+                            </m:sSubPr>
+                            <m:e>
+                              <m:r>
+                                <w:rPr>
+                                  <w:rFonts w:ascii="Cambria Math" w:eastAsiaTheme="minorEastAsia" w:hAnsi="Cambria Math"/>
+                                </w:rPr>
+                                <m:t>ω</m:t>
+                              </m:r>
+                            </m:e>
+                            <m:sub>
+                              <m:r>
+                                <w:rPr>
+                                  <w:rFonts w:ascii="Cambria Math" w:eastAsiaTheme="minorEastAsia" w:hAnsi="Cambria Math"/>
+                                </w:rPr>
+                                <m:t>t</m:t>
+                              </m:r>
+                            </m:sub>
+                          </m:sSub>
+                          <m:r>
+                            <w:rPr>
+                              <w:rFonts w:ascii="Cambria Math" w:eastAsiaTheme="minorEastAsia" w:hAnsi="Cambria Math"/>
+                            </w:rPr>
+                            <m:t>t</m:t>
+                          </m:r>
+                        </m:e>
+                      </m:d>
+                    </m:e>
+                  </m:func>
+                </m:num>
+                <m:den>
+                  <m:sSub>
+                    <m:sSubPr>
+                      <m:ctrlPr>
+                        <w:rPr>
+                          <w:rFonts w:ascii="Cambria Math" w:eastAsiaTheme="minorEastAsia" w:hAnsi="Cambria Math"/>
+                          <w:i/>
+                        </w:rPr>
+                      </m:ctrlPr>
+                    </m:sSubPr>
+                    <m:e>
+                      <m:r>
+                        <w:rPr>
+                          <w:rFonts w:ascii="Cambria Math" w:eastAsiaTheme="minorEastAsia" w:hAnsi="Cambria Math"/>
+                        </w:rPr>
+                        <m:t>ω</m:t>
+                      </m:r>
+                    </m:e>
+                    <m:sub>
+                      <m:r>
+                        <w:rPr>
+                          <w:rFonts w:ascii="Cambria Math" w:eastAsiaTheme="minorEastAsia" w:hAnsi="Cambria Math"/>
+                        </w:rPr>
+                        <m:t>t</m:t>
+                      </m:r>
+                    </m:sub>
+                  </m:sSub>
+                </m:den>
+              </m:f>
+              <m:r>
+                <m:rPr>
+                  <m:sty m:val="p"/>
+                </m:rPr>
+                <w:rPr>
+                  <w:rFonts w:ascii="Cambria Math" w:eastAsiaTheme="minorEastAsia"/>
+                </w:rPr>
+                <m:t>-</m:t>
+              </m:r>
+              <m:f>
+                <m:fPr>
+                  <m:ctrlPr>
+                    <w:rPr>
+                      <w:rFonts w:ascii="Cambria Math" w:eastAsiaTheme="minorEastAsia" w:hAnsi="Cambria Math"/>
+                      <w:i/>
+                    </w:rPr>
+                  </m:ctrlPr>
+                </m:fPr>
+                <m:num>
+                  <m:func>
+                    <m:funcPr>
+                      <m:ctrlPr>
+                        <w:rPr>
+                          <w:rFonts w:ascii="Cambria Math" w:eastAsiaTheme="minorEastAsia" w:hAnsi="Cambria Math"/>
+                          <w:i/>
+                        </w:rPr>
+                      </m:ctrlPr>
+                    </m:funcPr>
+                    <m:fName>
+                      <m:r>
+                        <m:rPr>
+                          <m:sty m:val="p"/>
+                        </m:rPr>
+                        <w:rPr>
+                          <w:rFonts w:ascii="Cambria Math" w:eastAsiaTheme="minorEastAsia" w:hAnsi="Cambria Math"/>
+                        </w:rPr>
+                        <m:t>a</m:t>
+                      </m:r>
+                    </m:fName>
+                    <m:e>
+                      <m:r>
+                        <m:rPr>
+                          <m:sty m:val="p"/>
+                        </m:rPr>
+                        <w:rPr>
+                          <w:rFonts w:ascii="Cambria Math" w:eastAsiaTheme="minorEastAsia" w:hAnsi="Cambria Math"/>
+                        </w:rPr>
+                        <m:t>cos⁡</m:t>
+                      </m:r>
+                      <m:r>
+                        <w:rPr>
+                          <w:rFonts w:ascii="Cambria Math" w:eastAsiaTheme="minorEastAsia" w:hAnsi="Cambria Math"/>
+                        </w:rPr>
+                        <m:t>(2</m:t>
+                      </m:r>
+                      <m:sSub>
+                        <m:sSubPr>
+                          <m:ctrlPr>
+                            <w:rPr>
+                              <w:rFonts w:ascii="Cambria Math" w:eastAsiaTheme="minorEastAsia" w:hAnsi="Cambria Math"/>
+                              <w:i/>
+                            </w:rPr>
+                          </m:ctrlPr>
+                        </m:sSubPr>
+                        <m:e>
+                          <m:r>
+                            <w:rPr>
+                              <w:rFonts w:ascii="Cambria Math" w:eastAsiaTheme="minorEastAsia" w:hAnsi="Cambria Math"/>
+                            </w:rPr>
+                            <m:t>ω</m:t>
+                          </m:r>
+                        </m:e>
+                        <m:sub>
+                          <m:r>
+                            <w:rPr>
+                              <w:rFonts w:ascii="Cambria Math" w:eastAsiaTheme="minorEastAsia" w:hAnsi="Cambria Math"/>
+                            </w:rPr>
+                            <m:t>t</m:t>
+                          </m:r>
+                        </m:sub>
+                      </m:sSub>
+                      <m:r>
+                        <w:rPr>
+                          <w:rFonts w:ascii="Cambria Math" w:eastAsiaTheme="minorEastAsia" w:hAnsi="Cambria Math"/>
+                        </w:rPr>
+                        <m:t>t)</m:t>
+                      </m:r>
+                    </m:e>
+                  </m:func>
+                </m:num>
+                <m:den>
+                  <m:r>
+                    <m:rPr>
+                      <m:sty m:val="p"/>
+                    </m:rPr>
+                    <w:rPr>
+                      <w:rFonts w:ascii="Cambria Math" w:eastAsiaTheme="minorEastAsia" w:hAnsi="Cambria Math"/>
+                    </w:rPr>
+                    <m:t>4</m:t>
+                  </m:r>
+                  <m:sSub>
+                    <m:sSubPr>
+                      <m:ctrlPr>
+                        <w:rPr>
+                          <w:rFonts w:ascii="Cambria Math" w:eastAsiaTheme="minorEastAsia" w:hAnsi="Cambria Math"/>
+                          <w:i/>
+                        </w:rPr>
+                      </m:ctrlPr>
+                    </m:sSubPr>
+                    <m:e>
+                      <m:r>
+                        <w:rPr>
+                          <w:rFonts w:ascii="Cambria Math" w:eastAsiaTheme="minorEastAsia" w:hAnsi="Cambria Math"/>
+                        </w:rPr>
+                        <m:t>ω</m:t>
+                      </m:r>
+                    </m:e>
+                    <m:sub>
+                      <m:r>
+                        <w:rPr>
+                          <w:rFonts w:ascii="Cambria Math" w:eastAsiaTheme="minorEastAsia" w:hAnsi="Cambria Math"/>
+                        </w:rPr>
+                        <m:t>t</m:t>
+                      </m:r>
+                    </m:sub>
+                  </m:sSub>
+                  <m:r>
+                    <m:rPr>
+                      <m:sty m:val="p"/>
+                    </m:rPr>
+                    <w:rPr>
+                      <w:rFonts w:ascii="Cambria Math" w:eastAsiaTheme="minorEastAsia" w:hAnsi="Cambria Math"/>
+                    </w:rPr>
+                    <m:t>cos⁡(</m:t>
+                  </m:r>
+                  <m:sSub>
+                    <m:sSubPr>
+                      <m:ctrlPr>
+                        <w:rPr>
+                          <w:rFonts w:ascii="Cambria Math" w:eastAsiaTheme="minorEastAsia" w:hAnsi="Cambria Math"/>
+                        </w:rPr>
+                      </m:ctrlPr>
+                    </m:sSubPr>
+                    <m:e>
+                      <m:r>
+                        <m:rPr>
+                          <m:sty m:val="p"/>
+                        </m:rPr>
+                        <w:rPr>
+                          <w:rFonts w:ascii="Cambria Math" w:eastAsiaTheme="minorEastAsia" w:hAnsi="Cambria Math"/>
+                        </w:rPr>
+                        <m:t>B</m:t>
+                      </m:r>
+                    </m:e>
+                    <m:sub>
+                      <m:r>
+                        <m:rPr>
+                          <m:sty m:val="p"/>
+                        </m:rPr>
+                        <w:rPr>
+                          <w:rFonts w:ascii="Cambria Math" w:eastAsiaTheme="minorEastAsia" w:hAnsi="Cambria Math"/>
+                        </w:rPr>
+                        <m:t>0</m:t>
+                      </m:r>
+                    </m:sub>
+                  </m:sSub>
+                  <m:r>
+                    <m:rPr>
+                      <m:sty m:val="p"/>
+                    </m:rPr>
+                    <w:rPr>
+                      <w:rFonts w:ascii="Cambria Math" w:eastAsiaTheme="minorEastAsia" w:hAnsi="Cambria Math"/>
+                    </w:rPr>
+                    <m:t>L)</m:t>
+                  </m:r>
+                </m:den>
+              </m:f>
+              <m:func>
+                <m:funcPr>
+                  <m:ctrlPr>
+                    <w:rPr>
+                      <w:rFonts w:ascii="Cambria Math" w:eastAsiaTheme="minorEastAsia" w:hAnsi="Cambria Math"/>
+                    </w:rPr>
+                  </m:ctrlPr>
+                </m:funcPr>
+                <m:fName>
+                  <m:r>
+                    <m:rPr>
+                      <m:sty m:val="p"/>
+                    </m:rPr>
+                    <w:rPr>
+                      <w:rFonts w:ascii="Cambria Math" w:eastAsiaTheme="minorEastAsia" w:hAnsi="Cambria Math"/>
+                    </w:rPr>
+                    <m:t>cos</m:t>
+                  </m:r>
+                </m:fName>
+                <m:e>
+                  <m:d>
+                    <m:dPr>
+                      <m:ctrlPr>
+                        <w:rPr>
+                          <w:rFonts w:ascii="Cambria Math" w:eastAsiaTheme="minorEastAsia" w:hAnsi="Cambria Math"/>
+                          <w:i/>
+                        </w:rPr>
+                      </m:ctrlPr>
+                    </m:dPr>
+                    <m:e>
+                      <m:sSub>
+                        <m:sSubPr>
+                          <m:ctrlPr>
+                            <w:rPr>
+                              <w:rFonts w:ascii="Cambria Math" w:eastAsiaTheme="minorEastAsia" w:hAnsi="Cambria Math"/>
+                              <w:i/>
+                            </w:rPr>
+                          </m:ctrlPr>
+                        </m:sSubPr>
+                        <m:e>
+                          <m:r>
+                            <w:rPr>
+                              <w:rFonts w:ascii="Cambria Math" w:eastAsiaTheme="minorEastAsia" w:hAnsi="Cambria Math"/>
+                            </w:rPr>
+                            <m:t>2B</m:t>
+                          </m:r>
+                        </m:e>
+                        <m:sub>
+                          <m:r>
+                            <w:rPr>
+                              <w:rFonts w:ascii="Cambria Math" w:eastAsiaTheme="minorEastAsia" w:hAnsi="Cambria Math"/>
+                            </w:rPr>
+                            <m:t>0</m:t>
+                          </m:r>
+                        </m:sub>
+                      </m:sSub>
+                      <m:d>
+                        <m:dPr>
+                          <m:ctrlPr>
+                            <w:rPr>
+                              <w:rFonts w:ascii="Cambria Math" w:eastAsiaTheme="minorEastAsia" w:hAnsi="Cambria Math"/>
+                              <w:i/>
+                            </w:rPr>
+                          </m:ctrlPr>
+                        </m:dPr>
+                        <m:e>
+                          <m:r>
+                            <w:rPr>
+                              <w:rFonts w:ascii="Cambria Math" w:eastAsiaTheme="minorEastAsia" w:hAnsi="Cambria Math"/>
+                            </w:rPr>
+                            <m:t>L-x</m:t>
+                          </m:r>
+                        </m:e>
+                      </m:d>
+                    </m:e>
+                  </m:d>
+                  <m:ctrlPr>
+                    <w:rPr>
+                      <w:rFonts w:ascii="Cambria Math" w:eastAsiaTheme="minorEastAsia" w:hAnsi="Cambria Math"/>
+                      <w:i/>
+                    </w:rPr>
+                  </m:ctrlPr>
+                </m:e>
+              </m:func>
+            </m:e>
+          </m:d>
+        </m:oMath>
+      </m:oMathPara>
     </w:p>
     <w:p>
       <w:pPr>
@@ -6122,35 +7207,7 @@
         <w:rPr>
           <w:rFonts w:eastAsiaTheme="minorEastAsia"/>
         </w:rPr>
-        <w:t xml:space="preserve">A = </w:t>
-      </w:r>
-      <w:proofErr w:type="spellStart"/>
-      <w:r>
-        <w:rPr>
-          <w:rFonts w:eastAsiaTheme="minorEastAsia"/>
-        </w:rPr>
-        <w:t>int</w:t>
-      </w:r>
-      <w:proofErr w:type="spellEnd"/>
-      <w:r>
-        <w:rPr>
-          <w:rFonts w:eastAsiaTheme="minorEastAsia"/>
-        </w:rPr>
-        <w:t xml:space="preserve"> (-diff(</w:t>
-      </w:r>
-      <w:proofErr w:type="spellStart"/>
-      <w:r>
-        <w:rPr>
-          <w:rFonts w:eastAsiaTheme="minorEastAsia"/>
-        </w:rPr>
-        <w:t>Q,x</w:t>
-      </w:r>
-      <w:proofErr w:type="spellEnd"/>
-      <w:r>
-        <w:rPr>
-          <w:rFonts w:eastAsiaTheme="minorEastAsia"/>
-        </w:rPr>
-        <w:t>),t)</w:t>
+        <w:t>A cell average</w:t>
       </w:r>
     </w:p>
     <w:p>
@@ -6165,7 +7222,7 @@
             <w:rPr>
               <w:rFonts w:ascii="Cambria Math" w:eastAsiaTheme="minorEastAsia" w:hAnsi="Cambria Math"/>
             </w:rPr>
-            <m:t>A(x,t)=w</m:t>
+            <m:t>A=</m:t>
           </m:r>
           <m:f>
             <m:fPr>
@@ -6181,54 +7238,75 @@
                 <w:rPr>
                   <w:rFonts w:ascii="Cambria Math" w:eastAsiaTheme="minorEastAsia" w:hAnsi="Cambria Math"/>
                 </w:rPr>
-                <m:t>-</m:t>
-              </m:r>
-              <m:func>
-                <m:funcPr>
-                  <m:ctrlPr>
-                    <w:rPr>
-                      <w:rFonts w:ascii="Cambria Math" w:eastAsiaTheme="minorEastAsia" w:hAnsi="Cambria Math"/>
-                    </w:rPr>
-                  </m:ctrlPr>
-                </m:funcPr>
-                <m:fName>
-                  <m:r>
-                    <m:rPr>
-                      <m:sty m:val="p"/>
-                    </m:rPr>
-                    <w:rPr>
-                      <w:rFonts w:ascii="Cambria Math" w:eastAsiaTheme="minorEastAsia" w:hAnsi="Cambria Math"/>
-                    </w:rPr>
-                    <m:t>cos</m:t>
-                  </m:r>
-                </m:fName>
-                <m:e>
-                  <m:d>
-                    <m:dPr>
-                      <m:ctrlPr>
-                        <w:rPr>
-                          <w:rFonts w:ascii="Cambria Math" w:eastAsiaTheme="minorEastAsia" w:hAnsi="Cambria Math"/>
-                          <w:i/>
-                        </w:rPr>
-                      </m:ctrlPr>
-                    </m:dPr>
-                    <m:e>
-                      <m:r>
-                        <w:rPr>
-                          <w:rFonts w:ascii="Cambria Math" w:eastAsiaTheme="minorEastAsia" w:hAnsi="Cambria Math"/>
-                        </w:rPr>
-                        <m:t>2ωt</m:t>
-                      </m:r>
-                    </m:e>
-                  </m:d>
-                  <m:ctrlPr>
-                    <w:rPr>
-                      <w:rFonts w:ascii="Cambria Math" w:eastAsiaTheme="minorEastAsia" w:hAnsi="Cambria Math"/>
-                      <w:i/>
-                    </w:rPr>
-                  </m:ctrlPr>
-                </m:e>
-              </m:func>
+                <m:t>1</m:t>
+              </m:r>
+            </m:num>
+            <m:den>
+              <m:r>
+                <w:rPr>
+                  <w:rFonts w:ascii="Cambria Math" w:eastAsiaTheme="minorEastAsia" w:hAnsi="Cambria Math"/>
+                </w:rPr>
+                <m:t>∆x</m:t>
+              </m:r>
+            </m:den>
+          </m:f>
+          <m:nary>
+            <m:naryPr>
+              <m:limLoc m:val="undOvr"/>
+              <m:ctrlPr>
+                <w:rPr>
+                  <w:rFonts w:ascii="Cambria Math" w:eastAsiaTheme="minorEastAsia" w:hAnsi="Cambria Math"/>
+                  <w:i/>
+                </w:rPr>
+              </m:ctrlPr>
+            </m:naryPr>
+            <m:sub>
+              <m:r>
+                <w:rPr>
+                  <w:rFonts w:ascii="Cambria Math" w:eastAsiaTheme="minorEastAsia" w:hAnsi="Cambria Math"/>
+                </w:rPr>
+                <m:t>x_lo</m:t>
+              </m:r>
+            </m:sub>
+            <m:sup>
+              <m:r>
+                <w:rPr>
+                  <w:rFonts w:ascii="Cambria Math" w:eastAsiaTheme="minorEastAsia" w:hAnsi="Cambria Math"/>
+                </w:rPr>
+                <m:t>x_hi</m:t>
+              </m:r>
+            </m:sup>
+            <m:e>
+              <m:r>
+                <w:rPr>
+                  <w:rFonts w:ascii="Cambria Math" w:eastAsiaTheme="minorEastAsia" w:hAnsi="Cambria Math"/>
+                </w:rPr>
+                <m:t>Adx</m:t>
+              </m:r>
+            </m:e>
+          </m:nary>
+          <m:r>
+            <w:rPr>
+              <w:rFonts w:ascii="Cambria Math" w:eastAsiaTheme="minorEastAsia" w:hAnsi="Cambria Math"/>
+            </w:rPr>
+            <m:t>=</m:t>
+          </m:r>
+          <m:f>
+            <m:fPr>
+              <m:ctrlPr>
+                <w:rPr>
+                  <w:rFonts w:ascii="Cambria Math" w:eastAsiaTheme="minorEastAsia" w:hAnsi="Cambria Math"/>
+                  <w:i/>
+                </w:rPr>
+              </m:ctrlPr>
+            </m:fPr>
+            <m:num>
+              <m:r>
+                <w:rPr>
+                  <w:rFonts w:ascii="Cambria Math" w:eastAsiaTheme="minorEastAsia" w:hAnsi="Cambria Math"/>
+                </w:rPr>
+                <m:t>w</m:t>
+              </m:r>
               <m:sSub>
                 <m:sSubPr>
                   <m:ctrlPr>
@@ -6255,6 +7333,8 @@
                   </m:r>
                 </m:sub>
               </m:sSub>
+            </m:num>
+            <m:den>
               <m:sSub>
                 <m:sSubPr>
                   <m:ctrlPr>
@@ -6269,7 +7349,7 @@
                     <w:rPr>
                       <w:rFonts w:ascii="Cambria Math" w:eastAsiaTheme="minorEastAsia" w:hAnsi="Cambria Math"/>
                     </w:rPr>
-                    <m:t>B</m:t>
+                    <m:t>∆xω</m:t>
                   </m:r>
                 </m:e>
                 <m:sub>
@@ -6277,213 +7357,446 @@
                     <w:rPr>
                       <w:rFonts w:ascii="Cambria Math" w:eastAsiaTheme="minorEastAsia" w:hAnsi="Cambria Math"/>
                     </w:rPr>
-                    <m:t>0</m:t>
+                    <m:t>t</m:t>
                   </m:r>
                 </m:sub>
               </m:sSub>
-              <m:r>
-                <w:rPr>
-                  <w:rFonts w:ascii="Cambria Math" w:eastAsiaTheme="minorEastAsia" w:hAnsi="Cambria Math"/>
-                </w:rPr>
-                <m:t>a</m:t>
-              </m:r>
-            </m:num>
-            <m:den>
-              <m:r>
-                <w:rPr>
-                  <w:rFonts w:ascii="Cambria Math" w:eastAsiaTheme="minorEastAsia" w:hAnsi="Cambria Math"/>
-                </w:rPr>
-                <m:t>4ω</m:t>
-              </m:r>
-              <m:r>
-                <m:rPr>
-                  <m:sty m:val="p"/>
-                </m:rPr>
-                <w:rPr>
-                  <w:rFonts w:ascii="Cambria Math" w:eastAsiaTheme="minorEastAsia" w:hAnsi="Cambria Math"/>
-                </w:rPr>
-                <m:t>cos⁡</m:t>
-              </m:r>
-              <m:r>
-                <w:rPr>
-                  <w:rFonts w:ascii="Cambria Math" w:eastAsiaTheme="minorEastAsia" w:hAnsi="Cambria Math"/>
-                </w:rPr>
-                <m:t>(</m:t>
-              </m:r>
-              <m:sSub>
-                <m:sSubPr>
-                  <m:ctrlPr>
-                    <w:rPr>
-                      <w:rFonts w:ascii="Cambria Math" w:eastAsiaTheme="minorEastAsia" w:hAnsi="Cambria Math"/>
-                      <w:i/>
-                    </w:rPr>
-                  </m:ctrlPr>
-                </m:sSubPr>
-                <m:e>
-                  <m:r>
-                    <w:rPr>
-                      <w:rFonts w:ascii="Cambria Math" w:eastAsiaTheme="minorEastAsia" w:hAnsi="Cambria Math"/>
-                    </w:rPr>
-                    <m:t>B</m:t>
-                  </m:r>
-                </m:e>
-                <m:sub>
-                  <m:r>
-                    <w:rPr>
-                      <w:rFonts w:ascii="Cambria Math" w:eastAsiaTheme="minorEastAsia" w:hAnsi="Cambria Math"/>
-                    </w:rPr>
-                    <m:t>0</m:t>
-                  </m:r>
-                </m:sub>
-              </m:sSub>
-              <m:r>
-                <w:rPr>
-                  <w:rFonts w:ascii="Cambria Math" w:eastAsiaTheme="minorEastAsia" w:hAnsi="Cambria Math"/>
-                </w:rPr>
-                <m:t>L)</m:t>
-              </m:r>
             </m:den>
           </m:f>
-          <m:d>
-            <m:dPr>
-              <m:begChr m:val="{"/>
-              <m:endChr m:val="}"/>
+          <m:sSubSup>
+            <m:sSubSupPr>
               <m:ctrlPr>
                 <w:rPr>
                   <w:rFonts w:ascii="Cambria Math" w:eastAsiaTheme="minorEastAsia" w:hAnsi="Cambria Math"/>
-                  <w:i/>
                 </w:rPr>
               </m:ctrlPr>
-            </m:dPr>
+            </m:sSubSupPr>
             <m:e>
-              <m:sSup>
-                <m:sSupPr>
+              <m:d>
+                <m:dPr>
+                  <m:begChr m:val="{"/>
+                  <m:endChr m:val="}"/>
                   <m:ctrlPr>
                     <w:rPr>
                       <w:rFonts w:ascii="Cambria Math" w:eastAsiaTheme="minorEastAsia" w:hAnsi="Cambria Math"/>
-                      <w:i/>
                     </w:rPr>
                   </m:ctrlPr>
-                </m:sSupPr>
+                </m:dPr>
                 <m:e>
                   <m:r>
                     <m:rPr>
                       <m:sty m:val="p"/>
                     </m:rPr>
                     <w:rPr>
-                      <w:rFonts w:ascii="Cambria Math" w:eastAsiaTheme="minorEastAsia" w:hAnsi="Cambria Math"/>
-                    </w:rPr>
-                    <m:t>cos⁡</m:t>
+                      <w:rFonts w:ascii="Cambria Math" w:eastAsiaTheme="minorEastAsia"/>
+                    </w:rPr>
+                    <m:t>H</m:t>
                   </m:r>
-                  <m:r>
-                    <w:rPr>
-                      <w:rFonts w:ascii="Cambria Math" w:eastAsiaTheme="minorEastAsia" w:hAnsi="Cambria Math"/>
-                    </w:rPr>
-                    <m:t>(B(L-x))</m:t>
-                  </m:r>
-                </m:e>
-                <m:sup>
-                  <m:r>
-                    <w:rPr>
-                      <w:rFonts w:ascii="Cambria Math" w:eastAsiaTheme="minorEastAsia" w:hAnsi="Cambria Math"/>
-                    </w:rPr>
-                    <m:t>2</m:t>
-                  </m:r>
-                </m:sup>
-              </m:sSup>
-              <m:r>
-                <w:rPr>
-                  <w:rFonts w:ascii="Cambria Math" w:eastAsiaTheme="minorEastAsia" w:hAnsi="Cambria Math"/>
-                </w:rPr>
-                <m:t>-</m:t>
-              </m:r>
-              <m:sSup>
-                <m:sSupPr>
-                  <m:ctrlPr>
-                    <w:rPr>
-                      <w:rFonts w:ascii="Cambria Math" w:eastAsiaTheme="minorEastAsia" w:hAnsi="Cambria Math"/>
-                      <w:i/>
-                    </w:rPr>
-                  </m:ctrlPr>
-                </m:sSupPr>
-                <m:e>
+                  <m:func>
+                    <m:funcPr>
+                      <m:ctrlPr>
+                        <w:rPr>
+                          <w:rFonts w:ascii="Cambria Math" w:eastAsiaTheme="minorEastAsia" w:hAnsi="Cambria Math"/>
+                          <w:i/>
+                        </w:rPr>
+                      </m:ctrlPr>
+                    </m:funcPr>
+                    <m:fName>
+                      <m:r>
+                        <m:rPr>
+                          <m:sty m:val="p"/>
+                        </m:rPr>
+                        <w:rPr>
+                          <w:rFonts w:ascii="Cambria Math" w:eastAsiaTheme="minorEastAsia" w:hAnsi="Cambria Math"/>
+                        </w:rPr>
+                        <m:t>cos</m:t>
+                      </m:r>
+                    </m:fName>
+                    <m:e>
+                      <m:d>
+                        <m:dPr>
+                          <m:ctrlPr>
+                            <w:rPr>
+                              <w:rFonts w:ascii="Cambria Math" w:eastAsiaTheme="minorEastAsia" w:hAnsi="Cambria Math"/>
+                              <w:i/>
+                            </w:rPr>
+                          </m:ctrlPr>
+                        </m:dPr>
+                        <m:e>
+                          <m:sSub>
+                            <m:sSubPr>
+                              <m:ctrlPr>
+                                <w:rPr>
+                                  <w:rFonts w:ascii="Cambria Math" w:eastAsiaTheme="minorEastAsia" w:hAnsi="Cambria Math"/>
+                                  <w:i/>
+                                </w:rPr>
+                              </m:ctrlPr>
+                            </m:sSubPr>
+                            <m:e>
+                              <m:r>
+                                <w:rPr>
+                                  <w:rFonts w:ascii="Cambria Math" w:eastAsiaTheme="minorEastAsia" w:hAnsi="Cambria Math"/>
+                                </w:rPr>
+                                <m:t>ω</m:t>
+                              </m:r>
+                            </m:e>
+                            <m:sub>
+                              <m:r>
+                                <w:rPr>
+                                  <w:rFonts w:ascii="Cambria Math" w:eastAsiaTheme="minorEastAsia" w:hAnsi="Cambria Math"/>
+                                </w:rPr>
+                                <m:t>t</m:t>
+                              </m:r>
+                            </m:sub>
+                          </m:sSub>
+                          <m:r>
+                            <w:rPr>
+                              <w:rFonts w:ascii="Cambria Math" w:eastAsiaTheme="minorEastAsia" w:hAnsi="Cambria Math"/>
+                            </w:rPr>
+                            <m:t>t</m:t>
+                          </m:r>
+                        </m:e>
+                      </m:d>
+                    </m:e>
+                  </m:func>
+                  <m:func>
+                    <m:funcPr>
+                      <m:ctrlPr>
+                        <w:rPr>
+                          <w:rFonts w:ascii="Cambria Math" w:eastAsiaTheme="minorEastAsia" w:hAnsi="Cambria Math"/>
+                        </w:rPr>
+                      </m:ctrlPr>
+                    </m:funcPr>
+                    <m:fName>
+                      <m:r>
+                        <m:rPr>
+                          <m:sty m:val="p"/>
+                        </m:rPr>
+                        <w:rPr>
+                          <w:rFonts w:ascii="Cambria Math" w:eastAsiaTheme="minorEastAsia" w:hAnsi="Cambria Math"/>
+                        </w:rPr>
+                        <m:t>sin</m:t>
+                      </m:r>
+                    </m:fName>
+                    <m:e>
+                      <m:d>
+                        <m:dPr>
+                          <m:ctrlPr>
+                            <w:rPr>
+                              <w:rFonts w:ascii="Cambria Math" w:eastAsiaTheme="minorEastAsia" w:hAnsi="Cambria Math"/>
+                              <w:i/>
+                            </w:rPr>
+                          </m:ctrlPr>
+                        </m:dPr>
+                        <m:e>
+                          <m:sSub>
+                            <m:sSubPr>
+                              <m:ctrlPr>
+                                <w:rPr>
+                                  <w:rFonts w:ascii="Cambria Math" w:eastAsiaTheme="minorEastAsia" w:hAnsi="Cambria Math"/>
+                                  <w:i/>
+                                </w:rPr>
+                              </m:ctrlPr>
+                            </m:sSubPr>
+                            <m:e>
+                              <m:r>
+                                <w:rPr>
+                                  <w:rFonts w:ascii="Cambria Math" w:eastAsiaTheme="minorEastAsia" w:hAnsi="Cambria Math"/>
+                                </w:rPr>
+                                <m:t>B</m:t>
+                              </m:r>
+                            </m:e>
+                            <m:sub>
+                              <m:r>
+                                <w:rPr>
+                                  <w:rFonts w:ascii="Cambria Math" w:eastAsiaTheme="minorEastAsia" w:hAnsi="Cambria Math"/>
+                                </w:rPr>
+                                <m:t>0</m:t>
+                              </m:r>
+                            </m:sub>
+                          </m:sSub>
+                          <m:d>
+                            <m:dPr>
+                              <m:ctrlPr>
+                                <w:rPr>
+                                  <w:rFonts w:ascii="Cambria Math" w:eastAsiaTheme="minorEastAsia" w:hAnsi="Cambria Math"/>
+                                  <w:i/>
+                                </w:rPr>
+                              </m:ctrlPr>
+                            </m:dPr>
+                            <m:e>
+                              <m:r>
+                                <w:rPr>
+                                  <w:rFonts w:ascii="Cambria Math" w:eastAsiaTheme="minorEastAsia" w:hAnsi="Cambria Math"/>
+                                </w:rPr>
+                                <m:t>L-x</m:t>
+                              </m:r>
+                            </m:e>
+                          </m:d>
+                        </m:e>
+                      </m:d>
+                      <m:ctrlPr>
+                        <w:rPr>
+                          <w:rFonts w:ascii="Cambria Math" w:eastAsiaTheme="minorEastAsia" w:hAnsi="Cambria Math"/>
+                          <w:i/>
+                        </w:rPr>
+                      </m:ctrlPr>
+                    </m:e>
+                  </m:func>
                   <m:r>
                     <m:rPr>
                       <m:sty m:val="p"/>
                     </m:rPr>
                     <w:rPr>
-                      <w:rFonts w:ascii="Cambria Math" w:eastAsiaTheme="minorEastAsia" w:hAnsi="Cambria Math"/>
-                    </w:rPr>
-                    <m:t>sin⁡</m:t>
+                      <w:rFonts w:ascii="Cambria Math" w:eastAsiaTheme="minorEastAsia"/>
+                    </w:rPr>
+                    <m:t>+</m:t>
                   </m:r>
-                  <m:r>
-                    <w:rPr>
-                      <w:rFonts w:ascii="Cambria Math" w:eastAsiaTheme="minorEastAsia" w:hAnsi="Cambria Math"/>
-                    </w:rPr>
-                    <m:t>(B(L-x))</m:t>
-                  </m:r>
+                  <m:f>
+                    <m:fPr>
+                      <m:ctrlPr>
+                        <w:rPr>
+                          <w:rFonts w:ascii="Cambria Math" w:eastAsiaTheme="minorEastAsia" w:hAnsi="Cambria Math"/>
+                          <w:i/>
+                        </w:rPr>
+                      </m:ctrlPr>
+                    </m:fPr>
+                    <m:num>
+                      <m:func>
+                        <m:funcPr>
+                          <m:ctrlPr>
+                            <w:rPr>
+                              <w:rFonts w:ascii="Cambria Math" w:eastAsiaTheme="minorEastAsia" w:hAnsi="Cambria Math"/>
+                              <w:i/>
+                            </w:rPr>
+                          </m:ctrlPr>
+                        </m:funcPr>
+                        <m:fName>
+                          <m:r>
+                            <m:rPr>
+                              <m:sty m:val="p"/>
+                            </m:rPr>
+                            <w:rPr>
+                              <w:rFonts w:ascii="Cambria Math" w:eastAsiaTheme="minorEastAsia" w:hAnsi="Cambria Math"/>
+                            </w:rPr>
+                            <m:t>a</m:t>
+                          </m:r>
+                        </m:fName>
+                        <m:e>
+                          <m:r>
+                            <m:rPr>
+                              <m:sty m:val="p"/>
+                            </m:rPr>
+                            <w:rPr>
+                              <w:rFonts w:ascii="Cambria Math" w:eastAsiaTheme="minorEastAsia" w:hAnsi="Cambria Math"/>
+                            </w:rPr>
+                            <m:t>cos⁡</m:t>
+                          </m:r>
+                          <m:r>
+                            <w:rPr>
+                              <w:rFonts w:ascii="Cambria Math" w:eastAsiaTheme="minorEastAsia" w:hAnsi="Cambria Math"/>
+                            </w:rPr>
+                            <m:t>(2</m:t>
+                          </m:r>
+                          <m:sSub>
+                            <m:sSubPr>
+                              <m:ctrlPr>
+                                <w:rPr>
+                                  <w:rFonts w:ascii="Cambria Math" w:eastAsiaTheme="minorEastAsia" w:hAnsi="Cambria Math"/>
+                                  <w:i/>
+                                </w:rPr>
+                              </m:ctrlPr>
+                            </m:sSubPr>
+                            <m:e>
+                              <m:r>
+                                <w:rPr>
+                                  <w:rFonts w:ascii="Cambria Math" w:eastAsiaTheme="minorEastAsia" w:hAnsi="Cambria Math"/>
+                                </w:rPr>
+                                <m:t>ω</m:t>
+                              </m:r>
+                            </m:e>
+                            <m:sub>
+                              <m:r>
+                                <w:rPr>
+                                  <w:rFonts w:ascii="Cambria Math" w:eastAsiaTheme="minorEastAsia" w:hAnsi="Cambria Math"/>
+                                </w:rPr>
+                                <m:t>t</m:t>
+                              </m:r>
+                            </m:sub>
+                          </m:sSub>
+                          <m:r>
+                            <w:rPr>
+                              <w:rFonts w:ascii="Cambria Math" w:eastAsiaTheme="minorEastAsia" w:hAnsi="Cambria Math"/>
+                            </w:rPr>
+                            <m:t>t)</m:t>
+                          </m:r>
+                        </m:e>
+                      </m:func>
+                    </m:num>
+                    <m:den>
+                      <m:r>
+                        <m:rPr>
+                          <m:sty m:val="p"/>
+                        </m:rPr>
+                        <w:rPr>
+                          <w:rFonts w:ascii="Cambria Math" w:eastAsiaTheme="minorEastAsia" w:hAnsi="Cambria Math"/>
+                        </w:rPr>
+                        <m:t>8cos⁡(</m:t>
+                      </m:r>
+                      <m:sSub>
+                        <m:sSubPr>
+                          <m:ctrlPr>
+                            <w:rPr>
+                              <w:rFonts w:ascii="Cambria Math" w:eastAsiaTheme="minorEastAsia" w:hAnsi="Cambria Math"/>
+                            </w:rPr>
+                          </m:ctrlPr>
+                        </m:sSubPr>
+                        <m:e>
+                          <m:r>
+                            <m:rPr>
+                              <m:sty m:val="p"/>
+                            </m:rPr>
+                            <w:rPr>
+                              <w:rFonts w:ascii="Cambria Math" w:eastAsiaTheme="minorEastAsia" w:hAnsi="Cambria Math"/>
+                            </w:rPr>
+                            <m:t>B</m:t>
+                          </m:r>
+                        </m:e>
+                        <m:sub>
+                          <m:r>
+                            <m:rPr>
+                              <m:sty m:val="p"/>
+                            </m:rPr>
+                            <w:rPr>
+                              <w:rFonts w:ascii="Cambria Math" w:eastAsiaTheme="minorEastAsia" w:hAnsi="Cambria Math"/>
+                            </w:rPr>
+                            <m:t>0</m:t>
+                          </m:r>
+                        </m:sub>
+                      </m:sSub>
+                      <m:r>
+                        <m:rPr>
+                          <m:sty m:val="p"/>
+                        </m:rPr>
+                        <w:rPr>
+                          <w:rFonts w:ascii="Cambria Math" w:eastAsiaTheme="minorEastAsia" w:hAnsi="Cambria Math"/>
+                        </w:rPr>
+                        <m:t>L)</m:t>
+                      </m:r>
+                    </m:den>
+                  </m:f>
+                  <m:func>
+                    <m:funcPr>
+                      <m:ctrlPr>
+                        <w:rPr>
+                          <w:rFonts w:ascii="Cambria Math" w:eastAsiaTheme="minorEastAsia" w:hAnsi="Cambria Math"/>
+                        </w:rPr>
+                      </m:ctrlPr>
+                    </m:funcPr>
+                    <m:fName>
+                      <m:r>
+                        <m:rPr>
+                          <m:sty m:val="p"/>
+                        </m:rPr>
+                        <w:rPr>
+                          <w:rFonts w:ascii="Cambria Math" w:eastAsiaTheme="minorEastAsia" w:hAnsi="Cambria Math"/>
+                        </w:rPr>
+                        <m:t>sin</m:t>
+                      </m:r>
+                    </m:fName>
+                    <m:e>
+                      <m:d>
+                        <m:dPr>
+                          <m:ctrlPr>
+                            <w:rPr>
+                              <w:rFonts w:ascii="Cambria Math" w:eastAsiaTheme="minorEastAsia" w:hAnsi="Cambria Math"/>
+                              <w:i/>
+                            </w:rPr>
+                          </m:ctrlPr>
+                        </m:dPr>
+                        <m:e>
+                          <m:sSub>
+                            <m:sSubPr>
+                              <m:ctrlPr>
+                                <w:rPr>
+                                  <w:rFonts w:ascii="Cambria Math" w:eastAsiaTheme="minorEastAsia" w:hAnsi="Cambria Math"/>
+                                  <w:i/>
+                                </w:rPr>
+                              </m:ctrlPr>
+                            </m:sSubPr>
+                            <m:e>
+                              <m:r>
+                                <w:rPr>
+                                  <w:rFonts w:ascii="Cambria Math" w:eastAsiaTheme="minorEastAsia" w:hAnsi="Cambria Math"/>
+                                </w:rPr>
+                                <m:t>2B</m:t>
+                              </m:r>
+                            </m:e>
+                            <m:sub>
+                              <m:r>
+                                <w:rPr>
+                                  <w:rFonts w:ascii="Cambria Math" w:eastAsiaTheme="minorEastAsia" w:hAnsi="Cambria Math"/>
+                                </w:rPr>
+                                <m:t>0</m:t>
+                              </m:r>
+                            </m:sub>
+                          </m:sSub>
+                          <m:d>
+                            <m:dPr>
+                              <m:ctrlPr>
+                                <w:rPr>
+                                  <w:rFonts w:ascii="Cambria Math" w:eastAsiaTheme="minorEastAsia" w:hAnsi="Cambria Math"/>
+                                  <w:i/>
+                                </w:rPr>
+                              </m:ctrlPr>
+                            </m:dPr>
+                            <m:e>
+                              <m:r>
+                                <w:rPr>
+                                  <w:rFonts w:ascii="Cambria Math" w:eastAsiaTheme="minorEastAsia" w:hAnsi="Cambria Math"/>
+                                </w:rPr>
+                                <m:t>L-x</m:t>
+                              </m:r>
+                            </m:e>
+                          </m:d>
+                        </m:e>
+                      </m:d>
+                      <m:ctrlPr>
+                        <w:rPr>
+                          <w:rFonts w:ascii="Cambria Math" w:eastAsiaTheme="minorEastAsia" w:hAnsi="Cambria Math"/>
+                          <w:i/>
+                        </w:rPr>
+                      </m:ctrlPr>
+                    </m:e>
+                  </m:func>
                 </m:e>
-                <m:sup>
-                  <m:r>
-                    <w:rPr>
-                      <w:rFonts w:ascii="Cambria Math" w:eastAsiaTheme="minorEastAsia" w:hAnsi="Cambria Math"/>
-                    </w:rPr>
-                    <m:t>2</m:t>
-                  </m:r>
-                </m:sup>
-              </m:sSup>
+              </m:d>
             </m:e>
-          </m:d>
+            <m:sub>
+              <m:r>
+                <m:rPr>
+                  <m:sty m:val="p"/>
+                </m:rPr>
+                <w:rPr>
+                  <w:rFonts w:ascii="Cambria Math" w:eastAsiaTheme="minorEastAsia" w:hAnsi="Cambria Math"/>
+                </w:rPr>
+                <m:t>x_lo</m:t>
+              </m:r>
+            </m:sub>
+            <m:sup>
+              <m:r>
+                <m:rPr>
+                  <m:sty m:val="p"/>
+                </m:rPr>
+                <w:rPr>
+                  <w:rFonts w:ascii="Cambria Math" w:eastAsiaTheme="minorEastAsia" w:hAnsi="Cambria Math"/>
+                </w:rPr>
+                <m:t>x_hi</m:t>
+              </m:r>
+            </m:sup>
+          </m:sSubSup>
         </m:oMath>
       </m:oMathPara>
-      <w:r>
-        <w:rPr>
-          <w:rFonts w:eastAsiaTheme="minorEastAsia"/>
-        </w:rPr>
-        <w:br/>
-      </w:r>
-    </w:p>
-    <w:p>
-      <w:pPr>
-        <w:rPr>
-          <w:rFonts w:eastAsiaTheme="minorEastAsia"/>
-        </w:rPr>
-      </w:pPr>
-    </w:p>
-    <w:p>
-      <w:pPr>
-        <w:rPr>
-          <w:rFonts w:eastAsiaTheme="minorEastAsia"/>
-        </w:rPr>
-      </w:pPr>
-    </w:p>
-    <w:p>
-      <w:pPr>
-        <w:rPr>
-          <w:rFonts w:eastAsiaTheme="minorEastAsia"/>
-        </w:rPr>
-      </w:pPr>
-    </w:p>
-    <w:p>
-      <w:pPr>
-        <w:rPr>
-          <w:rFonts w:eastAsiaTheme="minorEastAsia"/>
-        </w:rPr>
-      </w:pPr>
-    </w:p>
-    <w:p>
-      <w:pPr>
-        <w:rPr>
-          <w:rFonts w:eastAsiaTheme="minorEastAsia"/>
-        </w:rPr>
-      </w:pPr>
-    </w:p>
-    <w:p>
-      <w:pPr>
-        <w:rPr>
-          <w:rFonts w:eastAsiaTheme="minorEastAsia"/>
-        </w:rPr>
-      </w:pPr>
     </w:p>
     <w:p>
       <w:pPr>
@@ -6518,20 +7831,64 @@
           <w:rFonts w:eastAsiaTheme="minorEastAsia"/>
         </w:rPr>
       </w:pPr>
+      <w:proofErr w:type="gramStart"/>
       <w:r>
         <w:rPr>
           <w:rFonts w:eastAsiaTheme="minorEastAsia"/>
         </w:rPr>
-        <w:t>Neumann, G., and W. J. Pierson, 1966, Principles of Physical Oceanography. Prentice-Hall, Englewood Cliffs, N.J.</w:t>
+        <w:t>Neumann, G., and Pierson</w:t>
       </w:r>
+      <w:r>
+        <w:rPr>
+          <w:rFonts w:eastAsiaTheme="minorEastAsia"/>
+        </w:rPr>
+        <w:t xml:space="preserve"> W. J.</w:t>
+      </w:r>
+      <w:r>
+        <w:rPr>
+          <w:rFonts w:eastAsiaTheme="minorEastAsia"/>
+        </w:rPr>
+        <w:t>, 1966, Principles of Physical Oceanography</w:t>
+      </w:r>
+      <w:r>
+        <w:rPr>
+          <w:rFonts w:eastAsiaTheme="minorEastAsia"/>
+        </w:rPr>
+        <w:t>,</w:t>
+      </w:r>
+      <w:r>
+        <w:rPr>
+          <w:rFonts w:eastAsiaTheme="minorEastAsia"/>
+        </w:rPr>
+        <w:t xml:space="preserve"> Pre</w:t>
+      </w:r>
+      <w:r>
+        <w:rPr>
+          <w:rFonts w:eastAsiaTheme="minorEastAsia"/>
+        </w:rPr>
+        <w:t>ntice-Hall, Englewood Cliffs, N</w:t>
+      </w:r>
+      <w:r>
+        <w:rPr>
+          <w:rFonts w:eastAsiaTheme="minorEastAsia"/>
+        </w:rPr>
+        <w:t>J</w:t>
+      </w:r>
+      <w:r>
+        <w:rPr>
+          <w:rFonts w:eastAsiaTheme="minorEastAsia"/>
+        </w:rPr>
+        <w:t>.</w:t>
+      </w:r>
+      <w:proofErr w:type="gramEnd"/>
     </w:p>
     <w:sectPr>
-      <w:headerReference w:type="even" r:id="rId9"/>
-      <w:headerReference w:type="default" r:id="rId10"/>
-      <w:footerReference w:type="even" r:id="rId11"/>
-      <w:footerReference w:type="default" r:id="rId12"/>
-      <w:headerReference w:type="first" r:id="rId13"/>
-      <w:footerReference w:type="first" r:id="rId14"/>
+      <w:headerReference w:type="even" r:id="rId8"/>
+      <w:headerReference w:type="default" r:id="rId9"/>
+      <w:footerReference w:type="even" r:id="rId10"/>
+      <w:footerReference w:type="default" r:id="rId11"/>
+      <w:headerReference w:type="first" r:id="rId12"/>
+      <w:footerReference w:type="first" r:id="rId13"/>
       <w:pgSz w:w="12240" w:h="15840"/>
       <w:pgMar w:top="1440" w:right="1440" w:bottom="1440" w:left="1440" w:header="720" w:footer="720" w:gutter="0"/>
       <w:cols w:space="720"/>
@@ -7249,6 +8606,54 @@
       <w:u w:val="single"/>
     </w:rPr>
   </w:style>
+  <w:style w:type="paragraph" w:styleId="HTMLPreformatted">
+    <w:name w:val="HTML Preformatted"/>
+    <w:basedOn w:val="Normal"/>
+    <w:link w:val="HTMLPreformattedChar"/>
+    <w:uiPriority w:val="99"/>
+    <w:semiHidden/>
+    <w:unhideWhenUsed/>
+    <w:rsid w:val="00D32BC7"/>
+    <w:pPr>
+      <w:tabs>
+        <w:tab w:val="left" w:pos="916"/>
+        <w:tab w:val="left" w:pos="1832"/>
+        <w:tab w:val="left" w:pos="2748"/>
+        <w:tab w:val="left" w:pos="3664"/>
+        <w:tab w:val="left" w:pos="4580"/>
+        <w:tab w:val="left" w:pos="5496"/>
+        <w:tab w:val="left" w:pos="6412"/>
+        <w:tab w:val="left" w:pos="7328"/>
+        <w:tab w:val="left" w:pos="8244"/>
+        <w:tab w:val="left" w:pos="9160"/>
+        <w:tab w:val="left" w:pos="10076"/>
+        <w:tab w:val="left" w:pos="10992"/>
+        <w:tab w:val="left" w:pos="11908"/>
+        <w:tab w:val="left" w:pos="12824"/>
+        <w:tab w:val="left" w:pos="13740"/>
+        <w:tab w:val="left" w:pos="14656"/>
+      </w:tabs>
+      <w:spacing w:after="0" w:line="240" w:lineRule="auto"/>
+    </w:pPr>
+    <w:rPr>
+      <w:rFonts w:ascii="Courier New" w:eastAsia="Times New Roman" w:hAnsi="Courier New" w:cs="Courier New"/>
+      <w:sz w:val="20"/>
+      <w:szCs w:val="20"/>
+    </w:rPr>
+  </w:style>
+  <w:style w:type="character" w:customStyle="1" w:styleId="HTMLPreformattedChar">
+    <w:name w:val="HTML Preformatted Char"/>
+    <w:basedOn w:val="DefaultParagraphFont"/>
+    <w:link w:val="HTMLPreformatted"/>
+    <w:uiPriority w:val="99"/>
+    <w:semiHidden/>
+    <w:rsid w:val="00D32BC7"/>
+    <w:rPr>
+      <w:rFonts w:ascii="Courier New" w:eastAsia="Times New Roman" w:hAnsi="Courier New" w:cs="Courier New"/>
+      <w:sz w:val="20"/>
+      <w:szCs w:val="20"/>
+    </w:rPr>
+  </w:style>
 </w:styles>
 </file>
 
@@ -7316,24 +8721,6 @@
     <w:pitch w:val="variable"/>
     <w:sig w:usb0="A00002EF" w:usb1="420020EB" w:usb2="00000000" w:usb3="00000000" w:csb0="0000009F" w:csb1="00000000"/>
   </w:font>
-  <w:font w:name="Generic Sans Serif">
-    <w:altName w:val="Times New Roman"/>
-    <w:panose1 w:val="00000000000000000000"/>
-    <w:charset w:val="00"/>
-    <w:family w:val="roman"/>
-    <w:notTrueType/>
-    <w:pitch w:val="default"/>
-    <w:sig w:usb0="00000000" w:usb1="00000000" w:usb2="00000000" w:usb3="00000000" w:csb0="00000000" w:csb1="00000000"/>
-  </w:font>
-  <w:font w:name="Generic Monospace">
-    <w:altName w:val="Times New Roman"/>
-    <w:panose1 w:val="00000000000000000000"/>
-    <w:charset w:val="00"/>
-    <w:family w:val="roman"/>
-    <w:notTrueType/>
-    <w:pitch w:val="default"/>
-    <w:sig w:usb0="00000000" w:usb1="00000000" w:usb2="00000000" w:usb3="00000000" w:csb0="00000000" w:csb1="00000000"/>
-  </w:font>
 </w:fonts>
 </file>
 
@@ -7347,6 +8734,7 @@
   </w:compat>
   <w:rsids>
     <w:rsidRoot w:val="00655474"/>
+    <w:rsid w:val="001F179D"/>
     <w:rsid w:val="00655474"/>
     <w:rsid w:val="00F73F6D"/>
   </w:rsids>
@@ -7529,6 +8917,7 @@
   <w:style w:type="paragraph" w:default="1" w:styleId="Normal">
     <w:name w:val="Normal"/>
     <w:qFormat/>
+    <w:rsid w:val="001F179D"/>
   </w:style>
   <w:style w:type="character" w:default="1" w:styleId="DefaultParagraphFont">
     <w:name w:val="Default Paragraph Font"/>
@@ -7563,7 +8952,7 @@
     <w:basedOn w:val="DefaultParagraphFont"/>
     <w:uiPriority w:val="99"/>
     <w:semiHidden/>
-    <w:rsid w:val="00655474"/>
+    <w:rsid w:val="001F179D"/>
     <w:rPr>
       <w:color w:val="808080"/>
     </w:rPr>
@@ -7858,4 +9247,16 @@
   <a:objectDefaults/>
   <a:extraClrSchemeLst/>
 </a:theme>
+</file>
+
+<file path=customXml/item1.xml><?xml version="1.0" encoding="utf-8"?>
+<b:Sources xmlns:b="http://schemas.openxmlformats.org/officeDocument/2006/bibliography" xmlns="http://schemas.openxmlformats.org/officeDocument/2006/bibliography" SelectedStyle="\APA.XSL" StyleName="APA"/>
+</file>
+
+<file path=customXml/itemProps1.xml><?xml version="1.0" encoding="utf-8"?>
+<ds:datastoreItem xmlns:ds="http://schemas.openxmlformats.org/officeDocument/2006/customXml" ds:itemID="{6C013A83-617B-4586-A846-70427269A164}">
+  <ds:schemaRefs>
+    <ds:schemaRef ds:uri="http://schemas.openxmlformats.org/officeDocument/2006/bibliography"/>
+  </ds:schemaRefs>
+</ds:datastoreItem>
 </file>
</xml_diff>